<commit_message>
pushing work for the report
</commit_message>
<xml_diff>
--- a/report/final_report/reduce.docx
+++ b/report/final_report/reduce.docx
@@ -5,7 +5,7 @@
     <w:sdt>
       <w:sdtPr>
         <w:rPr>
-          <w:rFonts w:asciiTheme="minorHAnsi" w:eastAsiaTheme="minorHAnsi" w:hAnsiTheme="minorHAnsi" w:cstheme="minorBidi"/>
+          <w:rFonts w:asciiTheme="minorHAnsi" w:eastAsiaTheme="minorEastAsia" w:hAnsiTheme="minorHAnsi" w:cstheme="minorBidi"/>
           <w:b w:val="0"/>
           <w:bCs w:val="0"/>
           <w:color w:val="auto"/>
@@ -20,11 +20,6 @@
           <w:docPartUnique/>
         </w:docPartObj>
       </w:sdtPr>
-      <w:sdtEndPr>
-        <w:rPr>
-          <w:noProof/>
-        </w:rPr>
-      </w:sdtEndPr>
       <w:sdtContent>
         <w:p>
           <w:pPr>
@@ -67,7 +62,7 @@
             </w:rPr>
             <w:fldChar w:fldCharType="separate"/>
           </w:r>
-          <w:hyperlink w:anchor="_Toc163489385" w:history="1">
+          <w:hyperlink w:anchor="_Toc163649900" w:history="1">
             <w:r>
               <w:rPr>
                 <w:rStyle w:val="Hyperlink"/>
@@ -94,7 +89,7 @@
                 <w:noProof/>
                 <w:webHidden/>
               </w:rPr>
-              <w:instrText xml:space="preserve"> PAGEREF _Toc163489385 \h </w:instrText>
+              <w:instrText xml:space="preserve"> PAGEREF _Toc163649900 \h </w:instrText>
             </w:r>
             <w:r>
               <w:rPr>
@@ -141,7 +136,7 @@
               <w:lang w:val="en-MU" w:eastAsia="en-GB"/>
             </w:rPr>
           </w:pPr>
-          <w:hyperlink w:anchor="_Toc163489386" w:history="1">
+          <w:hyperlink w:anchor="_Toc163649901" w:history="1">
             <w:r>
               <w:rPr>
                 <w:rStyle w:val="Hyperlink"/>
@@ -168,7 +163,7 @@
                 <w:noProof/>
                 <w:webHidden/>
               </w:rPr>
-              <w:instrText xml:space="preserve"> PAGEREF _Toc163489386 \h </w:instrText>
+              <w:instrText xml:space="preserve"> PAGEREF _Toc163649901 \h </w:instrText>
             </w:r>
             <w:r>
               <w:rPr>
@@ -215,7 +210,7 @@
               <w:lang w:val="en-MU" w:eastAsia="en-GB"/>
             </w:rPr>
           </w:pPr>
-          <w:hyperlink w:anchor="_Toc163489387" w:history="1">
+          <w:hyperlink w:anchor="_Toc163649902" w:history="1">
             <w:r>
               <w:rPr>
                 <w:rStyle w:val="Hyperlink"/>
@@ -242,7 +237,7 @@
                 <w:noProof/>
                 <w:webHidden/>
               </w:rPr>
-              <w:instrText xml:space="preserve"> PAGEREF _Toc163489387 \h </w:instrText>
+              <w:instrText xml:space="preserve"> PAGEREF _Toc163649902 \h </w:instrText>
             </w:r>
             <w:r>
               <w:rPr>
@@ -289,7 +284,7 @@
               <w:lang w:val="en-MU" w:eastAsia="en-GB"/>
             </w:rPr>
           </w:pPr>
-          <w:hyperlink w:anchor="_Toc163489388" w:history="1">
+          <w:hyperlink w:anchor="_Toc163649903" w:history="1">
             <w:r>
               <w:rPr>
                 <w:rStyle w:val="Hyperlink"/>
@@ -316,7 +311,7 @@
                 <w:noProof/>
                 <w:webHidden/>
               </w:rPr>
-              <w:instrText xml:space="preserve"> PAGEREF _Toc163489388 \h </w:instrText>
+              <w:instrText xml:space="preserve"> PAGEREF _Toc163649903 \h </w:instrText>
             </w:r>
             <w:r>
               <w:rPr>
@@ -363,7 +358,7 @@
               <w:lang w:val="en-MU" w:eastAsia="en-GB"/>
             </w:rPr>
           </w:pPr>
-          <w:hyperlink w:anchor="_Toc163489389" w:history="1">
+          <w:hyperlink w:anchor="_Toc163649904" w:history="1">
             <w:r>
               <w:rPr>
                 <w:rStyle w:val="Hyperlink"/>
@@ -390,7 +385,7 @@
                 <w:noProof/>
                 <w:webHidden/>
               </w:rPr>
-              <w:instrText xml:space="preserve"> PAGEREF _Toc163489389 \h </w:instrText>
+              <w:instrText xml:space="preserve"> PAGEREF _Toc163649904 \h </w:instrText>
             </w:r>
             <w:r>
               <w:rPr>
@@ -437,7 +432,7 @@
               <w:lang w:val="en-MU" w:eastAsia="en-GB"/>
             </w:rPr>
           </w:pPr>
-          <w:hyperlink w:anchor="_Toc163489390" w:history="1">
+          <w:hyperlink w:anchor="_Toc163649905" w:history="1">
             <w:r>
               <w:rPr>
                 <w:rStyle w:val="Hyperlink"/>
@@ -464,7 +459,7 @@
                 <w:noProof/>
                 <w:webHidden/>
               </w:rPr>
-              <w:instrText xml:space="preserve"> PAGEREF _Toc163489390 \h </w:instrText>
+              <w:instrText xml:space="preserve"> PAGEREF _Toc163649905 \h </w:instrText>
             </w:r>
             <w:r>
               <w:rPr>
@@ -511,7 +506,7 @@
               <w:lang w:val="en-MU" w:eastAsia="en-GB"/>
             </w:rPr>
           </w:pPr>
-          <w:hyperlink w:anchor="_Toc163489391" w:history="1">
+          <w:hyperlink w:anchor="_Toc163649906" w:history="1">
             <w:r>
               <w:rPr>
                 <w:rStyle w:val="Hyperlink"/>
@@ -538,7 +533,7 @@
                 <w:noProof/>
                 <w:webHidden/>
               </w:rPr>
-              <w:instrText xml:space="preserve"> PAGEREF _Toc163489391 \h </w:instrText>
+              <w:instrText xml:space="preserve"> PAGEREF _Toc163649906 \h </w:instrText>
             </w:r>
             <w:r>
               <w:rPr>
@@ -585,7 +580,7 @@
               <w:lang w:val="en-MU" w:eastAsia="en-GB"/>
             </w:rPr>
           </w:pPr>
-          <w:hyperlink w:anchor="_Toc163489392" w:history="1">
+          <w:hyperlink w:anchor="_Toc163649907" w:history="1">
             <w:r>
               <w:rPr>
                 <w:rStyle w:val="Hyperlink"/>
@@ -612,7 +607,7 @@
                 <w:noProof/>
                 <w:webHidden/>
               </w:rPr>
-              <w:instrText xml:space="preserve"> PAGEREF _Toc163489392 \h </w:instrText>
+              <w:instrText xml:space="preserve"> PAGEREF _Toc163649907 \h </w:instrText>
             </w:r>
             <w:r>
               <w:rPr>
@@ -657,7 +652,7 @@
               <w:lang w:val="en-MU" w:eastAsia="en-GB"/>
             </w:rPr>
           </w:pPr>
-          <w:hyperlink w:anchor="_Toc163489393" w:history="1">
+          <w:hyperlink w:anchor="_Toc163649908" w:history="1">
             <w:r>
               <w:rPr>
                 <w:rStyle w:val="Hyperlink"/>
@@ -684,7 +679,7 @@
                 <w:noProof/>
                 <w:webHidden/>
               </w:rPr>
-              <w:instrText xml:space="preserve"> PAGEREF _Toc163489393 \h </w:instrText>
+              <w:instrText xml:space="preserve"> PAGEREF _Toc163649908 \h </w:instrText>
             </w:r>
             <w:r>
               <w:rPr>
@@ -729,7 +724,7 @@
               <w:lang w:val="en-MU" w:eastAsia="en-GB"/>
             </w:rPr>
           </w:pPr>
-          <w:hyperlink w:anchor="_Toc163489394" w:history="1">
+          <w:hyperlink w:anchor="_Toc163649909" w:history="1">
             <w:r>
               <w:rPr>
                 <w:rStyle w:val="Hyperlink"/>
@@ -756,7 +751,7 @@
                 <w:noProof/>
                 <w:webHidden/>
               </w:rPr>
-              <w:instrText xml:space="preserve"> PAGEREF _Toc163489394 \h </w:instrText>
+              <w:instrText xml:space="preserve"> PAGEREF _Toc163649909 \h </w:instrText>
             </w:r>
             <w:r>
               <w:rPr>
@@ -801,7 +796,7 @@
               <w:lang w:val="en-MU" w:eastAsia="en-GB"/>
             </w:rPr>
           </w:pPr>
-          <w:hyperlink w:anchor="_Toc163489395" w:history="1">
+          <w:hyperlink w:anchor="_Toc163649910" w:history="1">
             <w:r>
               <w:rPr>
                 <w:rStyle w:val="Hyperlink"/>
@@ -828,7 +823,7 @@
                 <w:noProof/>
                 <w:webHidden/>
               </w:rPr>
-              <w:instrText xml:space="preserve"> PAGEREF _Toc163489395 \h </w:instrText>
+              <w:instrText xml:space="preserve"> PAGEREF _Toc163649910 \h </w:instrText>
             </w:r>
             <w:r>
               <w:rPr>
@@ -875,7 +870,7 @@
               <w:lang w:val="en-MU" w:eastAsia="en-GB"/>
             </w:rPr>
           </w:pPr>
-          <w:hyperlink w:anchor="_Toc163489396" w:history="1">
+          <w:hyperlink w:anchor="_Toc163649911" w:history="1">
             <w:r>
               <w:rPr>
                 <w:rStyle w:val="Hyperlink"/>
@@ -902,7 +897,7 @@
                 <w:noProof/>
                 <w:webHidden/>
               </w:rPr>
-              <w:instrText xml:space="preserve"> PAGEREF _Toc163489396 \h </w:instrText>
+              <w:instrText xml:space="preserve"> PAGEREF _Toc163649911 \h </w:instrText>
             </w:r>
             <w:r>
               <w:rPr>
@@ -947,7 +942,7 @@
               <w:lang w:val="en-MU" w:eastAsia="en-GB"/>
             </w:rPr>
           </w:pPr>
-          <w:hyperlink w:anchor="_Toc163489397" w:history="1">
+          <w:hyperlink w:anchor="_Toc163649912" w:history="1">
             <w:r>
               <w:rPr>
                 <w:rStyle w:val="Hyperlink"/>
@@ -974,7 +969,7 @@
                 <w:noProof/>
                 <w:webHidden/>
               </w:rPr>
-              <w:instrText xml:space="preserve"> PAGEREF _Toc163489397 \h </w:instrText>
+              <w:instrText xml:space="preserve"> PAGEREF _Toc163649912 \h </w:instrText>
             </w:r>
             <w:r>
               <w:rPr>
@@ -1021,7 +1016,7 @@
               <w:lang w:val="en-MU" w:eastAsia="en-GB"/>
             </w:rPr>
           </w:pPr>
-          <w:hyperlink w:anchor="_Toc163489398" w:history="1">
+          <w:hyperlink w:anchor="_Toc163649913" w:history="1">
             <w:r>
               <w:rPr>
                 <w:rStyle w:val="Hyperlink"/>
@@ -1048,7 +1043,7 @@
                 <w:noProof/>
                 <w:webHidden/>
               </w:rPr>
-              <w:instrText xml:space="preserve"> PAGEREF _Toc163489398 \h </w:instrText>
+              <w:instrText xml:space="preserve"> PAGEREF _Toc163649913 \h </w:instrText>
             </w:r>
             <w:r>
               <w:rPr>
@@ -1068,7 +1063,7 @@
                 <w:noProof/>
                 <w:webHidden/>
               </w:rPr>
-              <w:t>9</w:t>
+              <w:t>10</w:t>
             </w:r>
             <w:r>
               <w:rPr>
@@ -1095,7 +1090,7 @@
               <w:lang w:val="en-MU" w:eastAsia="en-GB"/>
             </w:rPr>
           </w:pPr>
-          <w:hyperlink w:anchor="_Toc163489399" w:history="1">
+          <w:hyperlink w:anchor="_Toc163649914" w:history="1">
             <w:r>
               <w:rPr>
                 <w:rStyle w:val="Hyperlink"/>
@@ -1122,7 +1117,7 @@
                 <w:noProof/>
                 <w:webHidden/>
               </w:rPr>
-              <w:instrText xml:space="preserve"> PAGEREF _Toc163489399 \h </w:instrText>
+              <w:instrText xml:space="preserve"> PAGEREF _Toc163649914 \h </w:instrText>
             </w:r>
             <w:r>
               <w:rPr>
@@ -1169,7 +1164,7 @@
               <w:lang w:val="en-MU" w:eastAsia="en-GB"/>
             </w:rPr>
           </w:pPr>
-          <w:hyperlink w:anchor="_Toc163489400" w:history="1">
+          <w:hyperlink w:anchor="_Toc163649915" w:history="1">
             <w:r>
               <w:rPr>
                 <w:rStyle w:val="Hyperlink"/>
@@ -1196,7 +1191,7 @@
                 <w:noProof/>
                 <w:webHidden/>
               </w:rPr>
-              <w:instrText xml:space="preserve"> PAGEREF _Toc163489400 \h </w:instrText>
+              <w:instrText xml:space="preserve"> PAGEREF _Toc163649915 \h </w:instrText>
             </w:r>
             <w:r>
               <w:rPr>
@@ -1243,7 +1238,7 @@
               <w:lang w:val="en-MU" w:eastAsia="en-GB"/>
             </w:rPr>
           </w:pPr>
-          <w:hyperlink w:anchor="_Toc163489401" w:history="1">
+          <w:hyperlink w:anchor="_Toc163649916" w:history="1">
             <w:r>
               <w:rPr>
                 <w:rStyle w:val="Hyperlink"/>
@@ -1270,7 +1265,7 @@
                 <w:noProof/>
                 <w:webHidden/>
               </w:rPr>
-              <w:instrText xml:space="preserve"> PAGEREF _Toc163489401 \h </w:instrText>
+              <w:instrText xml:space="preserve"> PAGEREF _Toc163649916 \h </w:instrText>
             </w:r>
             <w:r>
               <w:rPr>
@@ -1317,7 +1312,7 @@
               <w:lang w:val="en-MU" w:eastAsia="en-GB"/>
             </w:rPr>
           </w:pPr>
-          <w:hyperlink w:anchor="_Toc163489402" w:history="1">
+          <w:hyperlink w:anchor="_Toc163649917" w:history="1">
             <w:r>
               <w:rPr>
                 <w:rStyle w:val="Hyperlink"/>
@@ -1344,7 +1339,7 @@
                 <w:noProof/>
                 <w:webHidden/>
               </w:rPr>
-              <w:instrText xml:space="preserve"> PAGEREF _Toc163489402 \h </w:instrText>
+              <w:instrText xml:space="preserve"> PAGEREF _Toc163649917 \h </w:instrText>
             </w:r>
             <w:r>
               <w:rPr>
@@ -1391,7 +1386,7 @@
               <w:lang w:val="en-MU" w:eastAsia="en-GB"/>
             </w:rPr>
           </w:pPr>
-          <w:hyperlink w:anchor="_Toc163489403" w:history="1">
+          <w:hyperlink w:anchor="_Toc163649918" w:history="1">
             <w:r>
               <w:rPr>
                 <w:rStyle w:val="Hyperlink"/>
@@ -1418,7 +1413,7 @@
                 <w:noProof/>
                 <w:webHidden/>
               </w:rPr>
-              <w:instrText xml:space="preserve"> PAGEREF _Toc163489403 \h </w:instrText>
+              <w:instrText xml:space="preserve"> PAGEREF _Toc163649918 \h </w:instrText>
             </w:r>
             <w:r>
               <w:rPr>
@@ -1465,7 +1460,7 @@
               <w:lang w:val="en-MU" w:eastAsia="en-GB"/>
             </w:rPr>
           </w:pPr>
-          <w:hyperlink w:anchor="_Toc163489404" w:history="1">
+          <w:hyperlink w:anchor="_Toc163649919" w:history="1">
             <w:r>
               <w:rPr>
                 <w:rStyle w:val="Hyperlink"/>
@@ -1492,7 +1487,7 @@
                 <w:noProof/>
                 <w:webHidden/>
               </w:rPr>
-              <w:instrText xml:space="preserve"> PAGEREF _Toc163489404 \h </w:instrText>
+              <w:instrText xml:space="preserve"> PAGEREF _Toc163649919 \h </w:instrText>
             </w:r>
             <w:r>
               <w:rPr>
@@ -1539,13 +1534,13 @@
               <w:lang w:val="en-MU" w:eastAsia="en-GB"/>
             </w:rPr>
           </w:pPr>
-          <w:hyperlink w:anchor="_Toc163489405" w:history="1">
+          <w:hyperlink w:anchor="_Toc163649920" w:history="1">
             <w:r>
               <w:rPr>
                 <w:rStyle w:val="Hyperlink"/>
                 <w:noProof/>
               </w:rPr>
-              <w:t>Deliverable</w:t>
+              <w:t>Server</w:t>
             </w:r>
             <w:r>
               <w:rPr>
@@ -1566,7 +1561,7 @@
                 <w:noProof/>
                 <w:webHidden/>
               </w:rPr>
-              <w:instrText xml:space="preserve"> PAGEREF _Toc163489405 \h </w:instrText>
+              <w:instrText xml:space="preserve"> PAGEREF _Toc163649920 \h </w:instrText>
             </w:r>
             <w:r>
               <w:rPr>
@@ -1586,7 +1581,7 @@
                 <w:noProof/>
                 <w:webHidden/>
               </w:rPr>
-              <w:t>11</w:t>
+              <w:t>12</w:t>
             </w:r>
             <w:r>
               <w:rPr>
@@ -1611,13 +1606,13 @@
               <w:lang w:val="en-MU" w:eastAsia="en-GB"/>
             </w:rPr>
           </w:pPr>
-          <w:hyperlink w:anchor="_Toc163489406" w:history="1">
+          <w:hyperlink w:anchor="_Toc163649921" w:history="1">
             <w:r>
               <w:rPr>
                 <w:rStyle w:val="Hyperlink"/>
                 <w:noProof/>
               </w:rPr>
-              <w:t>Server</w:t>
+              <w:t>Receipt extraction feature.</w:t>
             </w:r>
             <w:r>
               <w:rPr>
@@ -1638,7 +1633,7 @@
                 <w:noProof/>
                 <w:webHidden/>
               </w:rPr>
-              <w:instrText xml:space="preserve"> PAGEREF _Toc163489406 \h </w:instrText>
+              <w:instrText xml:space="preserve"> PAGEREF _Toc163649921 \h </w:instrText>
             </w:r>
             <w:r>
               <w:rPr>
@@ -1658,7 +1653,7 @@
                 <w:noProof/>
                 <w:webHidden/>
               </w:rPr>
-              <w:t>11</w:t>
+              <w:t>12</w:t>
             </w:r>
             <w:r>
               <w:rPr>
@@ -1683,12 +1678,230 @@
               <w:lang w:val="en-MU" w:eastAsia="en-GB"/>
             </w:rPr>
           </w:pPr>
-          <w:hyperlink w:anchor="_Toc163489407" w:history="1">
+          <w:hyperlink w:anchor="_Toc163649922" w:history="1">
             <w:r>
               <w:rPr>
                 <w:rStyle w:val="Hyperlink"/>
                 <w:noProof/>
               </w:rPr>
+              <w:t>User Correction Feature.</w:t>
+            </w:r>
+            <w:r>
+              <w:rPr>
+                <w:noProof/>
+                <w:webHidden/>
+              </w:rPr>
+              <w:tab/>
+            </w:r>
+            <w:r>
+              <w:rPr>
+                <w:noProof/>
+                <w:webHidden/>
+              </w:rPr>
+              <w:fldChar w:fldCharType="begin"/>
+            </w:r>
+            <w:r>
+              <w:rPr>
+                <w:noProof/>
+                <w:webHidden/>
+              </w:rPr>
+              <w:instrText xml:space="preserve"> PAGEREF _Toc163649922 \h </w:instrText>
+            </w:r>
+            <w:r>
+              <w:rPr>
+                <w:noProof/>
+                <w:webHidden/>
+              </w:rPr>
+            </w:r>
+            <w:r>
+              <w:rPr>
+                <w:noProof/>
+                <w:webHidden/>
+              </w:rPr>
+              <w:fldChar w:fldCharType="separate"/>
+            </w:r>
+            <w:r>
+              <w:rPr>
+                <w:noProof/>
+                <w:webHidden/>
+              </w:rPr>
+              <w:t>13</w:t>
+            </w:r>
+            <w:r>
+              <w:rPr>
+                <w:noProof/>
+                <w:webHidden/>
+              </w:rPr>
+              <w:fldChar w:fldCharType="end"/>
+            </w:r>
+          </w:hyperlink>
+        </w:p>
+        <w:p>
+          <w:pPr>
+            <w:pStyle w:val="TOC3"/>
+            <w:tabs>
+              <w:tab w:val="right" w:leader="dot" w:pos="9016"/>
+            </w:tabs>
+            <w:rPr>
+              <w:rFonts w:eastAsiaTheme="minorEastAsia"/>
+              <w:noProof/>
+              <w:sz w:val="24"/>
+              <w:szCs w:val="24"/>
+              <w:lang w:val="en-MU" w:eastAsia="en-GB"/>
+            </w:rPr>
+          </w:pPr>
+          <w:hyperlink w:anchor="_Toc163649923" w:history="1">
+            <w:r>
+              <w:rPr>
+                <w:rStyle w:val="Hyperlink"/>
+                <w:noProof/>
+              </w:rPr>
+              <w:t>Server Communication</w:t>
+            </w:r>
+            <w:r>
+              <w:rPr>
+                <w:noProof/>
+                <w:webHidden/>
+              </w:rPr>
+              <w:tab/>
+            </w:r>
+            <w:r>
+              <w:rPr>
+                <w:noProof/>
+                <w:webHidden/>
+              </w:rPr>
+              <w:fldChar w:fldCharType="begin"/>
+            </w:r>
+            <w:r>
+              <w:rPr>
+                <w:noProof/>
+                <w:webHidden/>
+              </w:rPr>
+              <w:instrText xml:space="preserve"> PAGEREF _Toc163649923 \h </w:instrText>
+            </w:r>
+            <w:r>
+              <w:rPr>
+                <w:noProof/>
+                <w:webHidden/>
+              </w:rPr>
+            </w:r>
+            <w:r>
+              <w:rPr>
+                <w:noProof/>
+                <w:webHidden/>
+              </w:rPr>
+              <w:fldChar w:fldCharType="separate"/>
+            </w:r>
+            <w:r>
+              <w:rPr>
+                <w:noProof/>
+                <w:webHidden/>
+              </w:rPr>
+              <w:t>13</w:t>
+            </w:r>
+            <w:r>
+              <w:rPr>
+                <w:noProof/>
+                <w:webHidden/>
+              </w:rPr>
+              <w:fldChar w:fldCharType="end"/>
+            </w:r>
+          </w:hyperlink>
+        </w:p>
+        <w:p>
+          <w:pPr>
+            <w:pStyle w:val="TOC3"/>
+            <w:tabs>
+              <w:tab w:val="right" w:leader="dot" w:pos="9016"/>
+            </w:tabs>
+            <w:rPr>
+              <w:rFonts w:eastAsiaTheme="minorEastAsia"/>
+              <w:noProof/>
+              <w:sz w:val="24"/>
+              <w:szCs w:val="24"/>
+              <w:lang w:val="en-MU" w:eastAsia="en-GB"/>
+            </w:rPr>
+          </w:pPr>
+          <w:hyperlink w:anchor="_Toc163649924" w:history="1">
+            <w:r>
+              <w:rPr>
+                <w:rStyle w:val="Hyperlink"/>
+                <w:noProof/>
+              </w:rPr>
+              <w:t>Database</w:t>
+            </w:r>
+            <w:r>
+              <w:rPr>
+                <w:noProof/>
+                <w:webHidden/>
+              </w:rPr>
+              <w:tab/>
+            </w:r>
+            <w:r>
+              <w:rPr>
+                <w:noProof/>
+                <w:webHidden/>
+              </w:rPr>
+              <w:fldChar w:fldCharType="begin"/>
+            </w:r>
+            <w:r>
+              <w:rPr>
+                <w:noProof/>
+                <w:webHidden/>
+              </w:rPr>
+              <w:instrText xml:space="preserve"> PAGEREF _Toc163649924 \h </w:instrText>
+            </w:r>
+            <w:r>
+              <w:rPr>
+                <w:noProof/>
+                <w:webHidden/>
+              </w:rPr>
+            </w:r>
+            <w:r>
+              <w:rPr>
+                <w:noProof/>
+                <w:webHidden/>
+              </w:rPr>
+              <w:fldChar w:fldCharType="separate"/>
+            </w:r>
+            <w:r>
+              <w:rPr>
+                <w:noProof/>
+                <w:webHidden/>
+              </w:rPr>
+              <w:t>13</w:t>
+            </w:r>
+            <w:r>
+              <w:rPr>
+                <w:noProof/>
+                <w:webHidden/>
+              </w:rPr>
+              <w:fldChar w:fldCharType="end"/>
+            </w:r>
+          </w:hyperlink>
+        </w:p>
+        <w:p>
+          <w:pPr>
+            <w:pStyle w:val="TOC2"/>
+            <w:tabs>
+              <w:tab w:val="right" w:leader="dot" w:pos="9016"/>
+            </w:tabs>
+            <w:rPr>
+              <w:rFonts w:eastAsiaTheme="minorEastAsia"/>
+              <w:b w:val="0"/>
+              <w:bCs w:val="0"/>
+              <w:noProof/>
+              <w:sz w:val="24"/>
+              <w:szCs w:val="24"/>
+              <w:lang w:val="en-MU" w:eastAsia="en-GB"/>
+            </w:rPr>
+          </w:pPr>
+          <w:hyperlink w:anchor="_Toc163649925" w:history="1">
+            <w:r>
+              <w:rPr>
+                <w:rStyle w:val="Hyperlink"/>
+                <w:noProof/>
+              </w:rPr>
               <w:t>Application</w:t>
             </w:r>
             <w:r>
@@ -1710,7 +1923,7 @@
                 <w:noProof/>
                 <w:webHidden/>
               </w:rPr>
-              <w:instrText xml:space="preserve"> PAGEREF _Toc163489407 \h </w:instrText>
+              <w:instrText xml:space="preserve"> PAGEREF _Toc163649925 \h </w:instrText>
             </w:r>
             <w:r>
               <w:rPr>
@@ -1730,7 +1943,223 @@
                 <w:noProof/>
                 <w:webHidden/>
               </w:rPr>
-              <w:t>12</w:t>
+              <w:t>14</w:t>
+            </w:r>
+            <w:r>
+              <w:rPr>
+                <w:noProof/>
+                <w:webHidden/>
+              </w:rPr>
+              <w:fldChar w:fldCharType="end"/>
+            </w:r>
+          </w:hyperlink>
+        </w:p>
+        <w:p>
+          <w:pPr>
+            <w:pStyle w:val="TOC3"/>
+            <w:tabs>
+              <w:tab w:val="right" w:leader="dot" w:pos="9016"/>
+            </w:tabs>
+            <w:rPr>
+              <w:rFonts w:eastAsiaTheme="minorEastAsia"/>
+              <w:noProof/>
+              <w:sz w:val="24"/>
+              <w:szCs w:val="24"/>
+              <w:lang w:val="en-MU" w:eastAsia="en-GB"/>
+            </w:rPr>
+          </w:pPr>
+          <w:hyperlink w:anchor="_Toc163649926" w:history="1">
+            <w:r>
+              <w:rPr>
+                <w:rStyle w:val="Hyperlink"/>
+                <w:noProof/>
+              </w:rPr>
+              <w:t>Receipt upload for receipt extraction.</w:t>
+            </w:r>
+            <w:r>
+              <w:rPr>
+                <w:noProof/>
+                <w:webHidden/>
+              </w:rPr>
+              <w:tab/>
+            </w:r>
+            <w:r>
+              <w:rPr>
+                <w:noProof/>
+                <w:webHidden/>
+              </w:rPr>
+              <w:fldChar w:fldCharType="begin"/>
+            </w:r>
+            <w:r>
+              <w:rPr>
+                <w:noProof/>
+                <w:webHidden/>
+              </w:rPr>
+              <w:instrText xml:space="preserve"> PAGEREF _Toc163649926 \h </w:instrText>
+            </w:r>
+            <w:r>
+              <w:rPr>
+                <w:noProof/>
+                <w:webHidden/>
+              </w:rPr>
+            </w:r>
+            <w:r>
+              <w:rPr>
+                <w:noProof/>
+                <w:webHidden/>
+              </w:rPr>
+              <w:fldChar w:fldCharType="separate"/>
+            </w:r>
+            <w:r>
+              <w:rPr>
+                <w:noProof/>
+                <w:webHidden/>
+              </w:rPr>
+              <w:t>14</w:t>
+            </w:r>
+            <w:r>
+              <w:rPr>
+                <w:noProof/>
+                <w:webHidden/>
+              </w:rPr>
+              <w:fldChar w:fldCharType="end"/>
+            </w:r>
+          </w:hyperlink>
+        </w:p>
+        <w:p>
+          <w:pPr>
+            <w:pStyle w:val="TOC3"/>
+            <w:tabs>
+              <w:tab w:val="right" w:leader="dot" w:pos="9016"/>
+            </w:tabs>
+            <w:rPr>
+              <w:rFonts w:eastAsiaTheme="minorEastAsia"/>
+              <w:noProof/>
+              <w:sz w:val="24"/>
+              <w:szCs w:val="24"/>
+              <w:lang w:val="en-MU" w:eastAsia="en-GB"/>
+            </w:rPr>
+          </w:pPr>
+          <w:hyperlink w:anchor="_Toc163649927" w:history="1">
+            <w:r>
+              <w:rPr>
+                <w:rStyle w:val="Hyperlink"/>
+                <w:noProof/>
+              </w:rPr>
+              <w:t>List Receipt Historical</w:t>
+            </w:r>
+            <w:r>
+              <w:rPr>
+                <w:noProof/>
+                <w:webHidden/>
+              </w:rPr>
+              <w:tab/>
+            </w:r>
+            <w:r>
+              <w:rPr>
+                <w:noProof/>
+                <w:webHidden/>
+              </w:rPr>
+              <w:fldChar w:fldCharType="begin"/>
+            </w:r>
+            <w:r>
+              <w:rPr>
+                <w:noProof/>
+                <w:webHidden/>
+              </w:rPr>
+              <w:instrText xml:space="preserve"> PAGEREF _Toc163649927 \h </w:instrText>
+            </w:r>
+            <w:r>
+              <w:rPr>
+                <w:noProof/>
+                <w:webHidden/>
+              </w:rPr>
+            </w:r>
+            <w:r>
+              <w:rPr>
+                <w:noProof/>
+                <w:webHidden/>
+              </w:rPr>
+              <w:fldChar w:fldCharType="separate"/>
+            </w:r>
+            <w:r>
+              <w:rPr>
+                <w:noProof/>
+                <w:webHidden/>
+              </w:rPr>
+              <w:t>14</w:t>
+            </w:r>
+            <w:r>
+              <w:rPr>
+                <w:noProof/>
+                <w:webHidden/>
+              </w:rPr>
+              <w:fldChar w:fldCharType="end"/>
+            </w:r>
+          </w:hyperlink>
+        </w:p>
+        <w:p>
+          <w:pPr>
+            <w:pStyle w:val="TOC3"/>
+            <w:tabs>
+              <w:tab w:val="right" w:leader="dot" w:pos="9016"/>
+            </w:tabs>
+            <w:rPr>
+              <w:rFonts w:eastAsiaTheme="minorEastAsia"/>
+              <w:noProof/>
+              <w:sz w:val="24"/>
+              <w:szCs w:val="24"/>
+              <w:lang w:val="en-MU" w:eastAsia="en-GB"/>
+            </w:rPr>
+          </w:pPr>
+          <w:hyperlink w:anchor="_Toc163649928" w:history="1">
+            <w:r>
+              <w:rPr>
+                <w:rStyle w:val="Hyperlink"/>
+                <w:noProof/>
+              </w:rPr>
+              <w:t>Analytics</w:t>
+            </w:r>
+            <w:r>
+              <w:rPr>
+                <w:noProof/>
+                <w:webHidden/>
+              </w:rPr>
+              <w:tab/>
+            </w:r>
+            <w:r>
+              <w:rPr>
+                <w:noProof/>
+                <w:webHidden/>
+              </w:rPr>
+              <w:fldChar w:fldCharType="begin"/>
+            </w:r>
+            <w:r>
+              <w:rPr>
+                <w:noProof/>
+                <w:webHidden/>
+              </w:rPr>
+              <w:instrText xml:space="preserve"> PAGEREF _Toc163649928 \h </w:instrText>
+            </w:r>
+            <w:r>
+              <w:rPr>
+                <w:noProof/>
+                <w:webHidden/>
+              </w:rPr>
+            </w:r>
+            <w:r>
+              <w:rPr>
+                <w:noProof/>
+                <w:webHidden/>
+              </w:rPr>
+              <w:fldChar w:fldCharType="separate"/>
+            </w:r>
+            <w:r>
+              <w:rPr>
+                <w:noProof/>
+                <w:webHidden/>
+              </w:rPr>
+              <w:t>14</w:t>
             </w:r>
             <w:r>
               <w:rPr>
@@ -1757,7 +2186,7 @@
               <w:lang w:val="en-MU" w:eastAsia="en-GB"/>
             </w:rPr>
           </w:pPr>
-          <w:hyperlink w:anchor="_Toc163489408" w:history="1">
+          <w:hyperlink w:anchor="_Toc163649929" w:history="1">
             <w:r>
               <w:rPr>
                 <w:rStyle w:val="Hyperlink"/>
@@ -1784,7 +2213,7 @@
                 <w:noProof/>
                 <w:webHidden/>
               </w:rPr>
-              <w:instrText xml:space="preserve"> PAGEREF _Toc163489408 \h </w:instrText>
+              <w:instrText xml:space="preserve"> PAGEREF _Toc163649929 \h </w:instrText>
             </w:r>
             <w:r>
               <w:rPr>
@@ -1804,7 +2233,445 @@
                 <w:noProof/>
                 <w:webHidden/>
               </w:rPr>
-              <w:t>12</w:t>
+              <w:t>15</w:t>
+            </w:r>
+            <w:r>
+              <w:rPr>
+                <w:noProof/>
+                <w:webHidden/>
+              </w:rPr>
+              <w:fldChar w:fldCharType="end"/>
+            </w:r>
+          </w:hyperlink>
+        </w:p>
+        <w:p>
+          <w:pPr>
+            <w:pStyle w:val="TOC2"/>
+            <w:tabs>
+              <w:tab w:val="right" w:leader="dot" w:pos="9016"/>
+            </w:tabs>
+            <w:rPr>
+              <w:rFonts w:eastAsiaTheme="minorEastAsia"/>
+              <w:b w:val="0"/>
+              <w:bCs w:val="0"/>
+              <w:noProof/>
+              <w:sz w:val="24"/>
+              <w:szCs w:val="24"/>
+              <w:lang w:val="en-MU" w:eastAsia="en-GB"/>
+            </w:rPr>
+          </w:pPr>
+          <w:hyperlink w:anchor="_Toc163649930" w:history="1">
+            <w:r>
+              <w:rPr>
+                <w:rStyle w:val="Hyperlink"/>
+                <w:noProof/>
+              </w:rPr>
+              <w:t>Server</w:t>
+            </w:r>
+            <w:r>
+              <w:rPr>
+                <w:noProof/>
+                <w:webHidden/>
+              </w:rPr>
+              <w:tab/>
+            </w:r>
+            <w:r>
+              <w:rPr>
+                <w:noProof/>
+                <w:webHidden/>
+              </w:rPr>
+              <w:fldChar w:fldCharType="begin"/>
+            </w:r>
+            <w:r>
+              <w:rPr>
+                <w:noProof/>
+                <w:webHidden/>
+              </w:rPr>
+              <w:instrText xml:space="preserve"> PAGEREF _Toc163649930 \h </w:instrText>
+            </w:r>
+            <w:r>
+              <w:rPr>
+                <w:noProof/>
+                <w:webHidden/>
+              </w:rPr>
+            </w:r>
+            <w:r>
+              <w:rPr>
+                <w:noProof/>
+                <w:webHidden/>
+              </w:rPr>
+              <w:fldChar w:fldCharType="separate"/>
+            </w:r>
+            <w:r>
+              <w:rPr>
+                <w:noProof/>
+                <w:webHidden/>
+              </w:rPr>
+              <w:t>15</w:t>
+            </w:r>
+            <w:r>
+              <w:rPr>
+                <w:noProof/>
+                <w:webHidden/>
+              </w:rPr>
+              <w:fldChar w:fldCharType="end"/>
+            </w:r>
+          </w:hyperlink>
+        </w:p>
+        <w:p>
+          <w:pPr>
+            <w:pStyle w:val="TOC3"/>
+            <w:tabs>
+              <w:tab w:val="right" w:leader="dot" w:pos="9016"/>
+            </w:tabs>
+            <w:rPr>
+              <w:rFonts w:eastAsiaTheme="minorEastAsia"/>
+              <w:noProof/>
+              <w:sz w:val="24"/>
+              <w:szCs w:val="24"/>
+              <w:lang w:val="en-MU" w:eastAsia="en-GB"/>
+            </w:rPr>
+          </w:pPr>
+          <w:hyperlink w:anchor="_Toc163649931" w:history="1">
+            <w:r>
+              <w:rPr>
+                <w:rStyle w:val="Hyperlink"/>
+                <w:noProof/>
+              </w:rPr>
+              <w:t>Docker Usage</w:t>
+            </w:r>
+            <w:r>
+              <w:rPr>
+                <w:noProof/>
+                <w:webHidden/>
+              </w:rPr>
+              <w:tab/>
+            </w:r>
+            <w:r>
+              <w:rPr>
+                <w:noProof/>
+                <w:webHidden/>
+              </w:rPr>
+              <w:fldChar w:fldCharType="begin"/>
+            </w:r>
+            <w:r>
+              <w:rPr>
+                <w:noProof/>
+                <w:webHidden/>
+              </w:rPr>
+              <w:instrText xml:space="preserve"> PAGEREF _Toc163649931 \h </w:instrText>
+            </w:r>
+            <w:r>
+              <w:rPr>
+                <w:noProof/>
+                <w:webHidden/>
+              </w:rPr>
+            </w:r>
+            <w:r>
+              <w:rPr>
+                <w:noProof/>
+                <w:webHidden/>
+              </w:rPr>
+              <w:fldChar w:fldCharType="separate"/>
+            </w:r>
+            <w:r>
+              <w:rPr>
+                <w:noProof/>
+                <w:webHidden/>
+              </w:rPr>
+              <w:t>15</w:t>
+            </w:r>
+            <w:r>
+              <w:rPr>
+                <w:noProof/>
+                <w:webHidden/>
+              </w:rPr>
+              <w:fldChar w:fldCharType="end"/>
+            </w:r>
+          </w:hyperlink>
+        </w:p>
+        <w:p>
+          <w:pPr>
+            <w:pStyle w:val="TOC3"/>
+            <w:tabs>
+              <w:tab w:val="right" w:leader="dot" w:pos="9016"/>
+            </w:tabs>
+            <w:rPr>
+              <w:rFonts w:eastAsiaTheme="minorEastAsia"/>
+              <w:noProof/>
+              <w:sz w:val="24"/>
+              <w:szCs w:val="24"/>
+              <w:lang w:val="en-MU" w:eastAsia="en-GB"/>
+            </w:rPr>
+          </w:pPr>
+          <w:hyperlink w:anchor="_Toc163649932" w:history="1">
+            <w:r>
+              <w:rPr>
+                <w:rStyle w:val="Hyperlink"/>
+                <w:noProof/>
+              </w:rPr>
+              <w:t>Makefile</w:t>
+            </w:r>
+            <w:r>
+              <w:rPr>
+                <w:noProof/>
+                <w:webHidden/>
+              </w:rPr>
+              <w:tab/>
+            </w:r>
+            <w:r>
+              <w:rPr>
+                <w:noProof/>
+                <w:webHidden/>
+              </w:rPr>
+              <w:fldChar w:fldCharType="begin"/>
+            </w:r>
+            <w:r>
+              <w:rPr>
+                <w:noProof/>
+                <w:webHidden/>
+              </w:rPr>
+              <w:instrText xml:space="preserve"> PAGEREF _Toc163649932 \h </w:instrText>
+            </w:r>
+            <w:r>
+              <w:rPr>
+                <w:noProof/>
+                <w:webHidden/>
+              </w:rPr>
+            </w:r>
+            <w:r>
+              <w:rPr>
+                <w:noProof/>
+                <w:webHidden/>
+              </w:rPr>
+              <w:fldChar w:fldCharType="separate"/>
+            </w:r>
+            <w:r>
+              <w:rPr>
+                <w:noProof/>
+                <w:webHidden/>
+              </w:rPr>
+              <w:t>15</w:t>
+            </w:r>
+            <w:r>
+              <w:rPr>
+                <w:noProof/>
+                <w:webHidden/>
+              </w:rPr>
+              <w:fldChar w:fldCharType="end"/>
+            </w:r>
+          </w:hyperlink>
+        </w:p>
+        <w:p>
+          <w:pPr>
+            <w:pStyle w:val="TOC3"/>
+            <w:tabs>
+              <w:tab w:val="right" w:leader="dot" w:pos="9016"/>
+            </w:tabs>
+            <w:rPr>
+              <w:rFonts w:eastAsiaTheme="minorEastAsia"/>
+              <w:noProof/>
+              <w:sz w:val="24"/>
+              <w:szCs w:val="24"/>
+              <w:lang w:val="en-MU" w:eastAsia="en-GB"/>
+            </w:rPr>
+          </w:pPr>
+          <w:hyperlink w:anchor="_Toc163649933" w:history="1">
+            <w:r>
+              <w:rPr>
+                <w:rStyle w:val="Hyperlink"/>
+                <w:noProof/>
+              </w:rPr>
+              <w:t>Receipt Section Detection Model (YOLO)</w:t>
+            </w:r>
+            <w:r>
+              <w:rPr>
+                <w:noProof/>
+                <w:webHidden/>
+              </w:rPr>
+              <w:tab/>
+            </w:r>
+            <w:r>
+              <w:rPr>
+                <w:noProof/>
+                <w:webHidden/>
+              </w:rPr>
+              <w:fldChar w:fldCharType="begin"/>
+            </w:r>
+            <w:r>
+              <w:rPr>
+                <w:noProof/>
+                <w:webHidden/>
+              </w:rPr>
+              <w:instrText xml:space="preserve"> PAGEREF _Toc163649933 \h </w:instrText>
+            </w:r>
+            <w:r>
+              <w:rPr>
+                <w:noProof/>
+                <w:webHidden/>
+              </w:rPr>
+            </w:r>
+            <w:r>
+              <w:rPr>
+                <w:noProof/>
+                <w:webHidden/>
+              </w:rPr>
+              <w:fldChar w:fldCharType="separate"/>
+            </w:r>
+            <w:r>
+              <w:rPr>
+                <w:noProof/>
+                <w:webHidden/>
+              </w:rPr>
+              <w:t>15</w:t>
+            </w:r>
+            <w:r>
+              <w:rPr>
+                <w:noProof/>
+                <w:webHidden/>
+              </w:rPr>
+              <w:fldChar w:fldCharType="end"/>
+            </w:r>
+          </w:hyperlink>
+        </w:p>
+        <w:p>
+          <w:pPr>
+            <w:pStyle w:val="TOC2"/>
+            <w:tabs>
+              <w:tab w:val="right" w:leader="dot" w:pos="9016"/>
+            </w:tabs>
+            <w:rPr>
+              <w:rFonts w:eastAsiaTheme="minorEastAsia"/>
+              <w:b w:val="0"/>
+              <w:bCs w:val="0"/>
+              <w:noProof/>
+              <w:sz w:val="24"/>
+              <w:szCs w:val="24"/>
+              <w:lang w:val="en-MU" w:eastAsia="en-GB"/>
+            </w:rPr>
+          </w:pPr>
+          <w:hyperlink w:anchor="_Toc163649934" w:history="1">
+            <w:r>
+              <w:rPr>
+                <w:rStyle w:val="Hyperlink"/>
+                <w:noProof/>
+              </w:rPr>
+              <w:t>Classification/Formatting</w:t>
+            </w:r>
+            <w:r>
+              <w:rPr>
+                <w:noProof/>
+                <w:webHidden/>
+              </w:rPr>
+              <w:tab/>
+            </w:r>
+            <w:r>
+              <w:rPr>
+                <w:noProof/>
+                <w:webHidden/>
+              </w:rPr>
+              <w:fldChar w:fldCharType="begin"/>
+            </w:r>
+            <w:r>
+              <w:rPr>
+                <w:noProof/>
+                <w:webHidden/>
+              </w:rPr>
+              <w:instrText xml:space="preserve"> PAGEREF _Toc163649934 \h </w:instrText>
+            </w:r>
+            <w:r>
+              <w:rPr>
+                <w:noProof/>
+                <w:webHidden/>
+              </w:rPr>
+            </w:r>
+            <w:r>
+              <w:rPr>
+                <w:noProof/>
+                <w:webHidden/>
+              </w:rPr>
+              <w:fldChar w:fldCharType="separate"/>
+            </w:r>
+            <w:r>
+              <w:rPr>
+                <w:noProof/>
+                <w:webHidden/>
+              </w:rPr>
+              <w:t>15</w:t>
+            </w:r>
+            <w:r>
+              <w:rPr>
+                <w:noProof/>
+                <w:webHidden/>
+              </w:rPr>
+              <w:fldChar w:fldCharType="end"/>
+            </w:r>
+          </w:hyperlink>
+        </w:p>
+        <w:p>
+          <w:pPr>
+            <w:pStyle w:val="TOC2"/>
+            <w:tabs>
+              <w:tab w:val="right" w:leader="dot" w:pos="9016"/>
+            </w:tabs>
+            <w:rPr>
+              <w:rFonts w:eastAsiaTheme="minorEastAsia"/>
+              <w:b w:val="0"/>
+              <w:bCs w:val="0"/>
+              <w:noProof/>
+              <w:sz w:val="24"/>
+              <w:szCs w:val="24"/>
+              <w:lang w:val="en-MU" w:eastAsia="en-GB"/>
+            </w:rPr>
+          </w:pPr>
+          <w:hyperlink w:anchor="_Toc163649935" w:history="1">
+            <w:r>
+              <w:rPr>
+                <w:rStyle w:val="Hyperlink"/>
+                <w:noProof/>
+              </w:rPr>
+              <w:t>Mobile Application</w:t>
+            </w:r>
+            <w:r>
+              <w:rPr>
+                <w:noProof/>
+                <w:webHidden/>
+              </w:rPr>
+              <w:tab/>
+            </w:r>
+            <w:r>
+              <w:rPr>
+                <w:noProof/>
+                <w:webHidden/>
+              </w:rPr>
+              <w:fldChar w:fldCharType="begin"/>
+            </w:r>
+            <w:r>
+              <w:rPr>
+                <w:noProof/>
+                <w:webHidden/>
+              </w:rPr>
+              <w:instrText xml:space="preserve"> PAGEREF _Toc163649935 \h </w:instrText>
+            </w:r>
+            <w:r>
+              <w:rPr>
+                <w:noProof/>
+                <w:webHidden/>
+              </w:rPr>
+            </w:r>
+            <w:r>
+              <w:rPr>
+                <w:noProof/>
+                <w:webHidden/>
+              </w:rPr>
+              <w:fldChar w:fldCharType="separate"/>
+            </w:r>
+            <w:r>
+              <w:rPr>
+                <w:noProof/>
+                <w:webHidden/>
+              </w:rPr>
+              <w:t>15</w:t>
             </w:r>
             <w:r>
               <w:rPr>
@@ -1831,7 +2698,7 @@
               <w:lang w:val="en-MU" w:eastAsia="en-GB"/>
             </w:rPr>
           </w:pPr>
-          <w:hyperlink w:anchor="_Toc163489409" w:history="1">
+          <w:hyperlink w:anchor="_Toc163649936" w:history="1">
             <w:r>
               <w:rPr>
                 <w:rStyle w:val="Hyperlink"/>
@@ -1858,7 +2725,7 @@
                 <w:noProof/>
                 <w:webHidden/>
               </w:rPr>
-              <w:instrText xml:space="preserve"> PAGEREF _Toc163489409 \h </w:instrText>
+              <w:instrText xml:space="preserve"> PAGEREF _Toc163649936 \h </w:instrText>
             </w:r>
             <w:r>
               <w:rPr>
@@ -1878,7 +2745,7 @@
                 <w:noProof/>
                 <w:webHidden/>
               </w:rPr>
-              <w:t>12</w:t>
+              <w:t>15</w:t>
             </w:r>
             <w:r>
               <w:rPr>
@@ -1905,7 +2772,7 @@
               <w:lang w:val="en-MU" w:eastAsia="en-GB"/>
             </w:rPr>
           </w:pPr>
-          <w:hyperlink w:anchor="_Toc163489410" w:history="1">
+          <w:hyperlink w:anchor="_Toc163649937" w:history="1">
             <w:r>
               <w:rPr>
                 <w:rStyle w:val="Hyperlink"/>
@@ -1932,7 +2799,7 @@
                 <w:noProof/>
                 <w:webHidden/>
               </w:rPr>
-              <w:instrText xml:space="preserve"> PAGEREF _Toc163489410 \h </w:instrText>
+              <w:instrText xml:space="preserve"> PAGEREF _Toc163649937 \h </w:instrText>
             </w:r>
             <w:r>
               <w:rPr>
@@ -1952,7 +2819,7 @@
                 <w:noProof/>
                 <w:webHidden/>
               </w:rPr>
-              <w:t>12</w:t>
+              <w:t>15</w:t>
             </w:r>
             <w:r>
               <w:rPr>
@@ -1979,7 +2846,7 @@
               <w:lang w:val="en-MU" w:eastAsia="en-GB"/>
             </w:rPr>
           </w:pPr>
-          <w:hyperlink w:anchor="_Toc163489411" w:history="1">
+          <w:hyperlink w:anchor="_Toc163649938" w:history="1">
             <w:r>
               <w:rPr>
                 <w:rStyle w:val="Hyperlink"/>
@@ -2006,7 +2873,7 @@
                 <w:noProof/>
                 <w:webHidden/>
               </w:rPr>
-              <w:instrText xml:space="preserve"> PAGEREF _Toc163489411 \h </w:instrText>
+              <w:instrText xml:space="preserve"> PAGEREF _Toc163649938 \h </w:instrText>
             </w:r>
             <w:r>
               <w:rPr>
@@ -2026,7 +2893,7 @@
                 <w:noProof/>
                 <w:webHidden/>
               </w:rPr>
-              <w:t>12</w:t>
+              <w:t>16</w:t>
             </w:r>
             <w:r>
               <w:rPr>
@@ -2053,450 +2920,434 @@
       <w:pPr>
         <w:pStyle w:val="Heading1"/>
       </w:pPr>
+      <w:bookmarkStart w:id="0" w:name="_Toc163649900"/>
+      <w:r>
+        <w:t>Abstract</w:t>
+      </w:r>
+      <w:bookmarkEnd w:id="0"/>
+    </w:p>
+    <w:p>
+      <w:pPr>
+        <w:pStyle w:val="Heading1"/>
+      </w:pPr>
+      <w:bookmarkStart w:id="1" w:name="_Toc163649901"/>
+      <w:r>
+        <w:t>Introduction</w:t>
+      </w:r>
+      <w:bookmarkEnd w:id="1"/>
+    </w:p>
+    <w:p>
+      <w:pPr>
+        <w:pStyle w:val="Heading2"/>
+      </w:pPr>
+      <w:bookmarkStart w:id="2" w:name="_Toc163649902"/>
+      <w:r>
+        <w:t>Problem statement</w:t>
+      </w:r>
+      <w:bookmarkEnd w:id="2"/>
+    </w:p>
+    <w:p>
+      <w:r>
+        <w:t xml:space="preserve">This project of ‘smart receipt management and Extraction’ </w:t>
+      </w:r>
+      <w:r>
+        <w:t>aims</w:t>
+      </w:r>
+      <w:r>
+        <w:t xml:space="preserve"> to enhance the efficiency of company accounting </w:t>
+      </w:r>
+      <w:r>
+        <w:t>processing</w:t>
+      </w:r>
+      <w:r>
+        <w:t xml:space="preserve">, which </w:t>
+      </w:r>
+      <w:r>
+        <w:t>“</w:t>
+      </w:r>
+      <w:r>
+        <w:t>plays a significant role in the effective management process</w:t>
+      </w:r>
+      <w:r>
+        <w:t xml:space="preserve">” </w:t>
+      </w:r>
+      <w:r>
+        <w:fldChar w:fldCharType="begin"/>
+      </w:r>
+      <w:r>
+        <w:instrText xml:space="preserve"> ADDIN ZOTERO_ITEM CSL_CITATION {"citationID":"ib0WogCv","properties":{"formattedCitation":"(Alabdullah, 2019)","plainCitation":"(Alabdullah, 2019)","noteIndex":0},"citationItems":[{"id":"6HtUMFcu/quLKEVEK","uris":["http://zotero.org/users/local/P24rKYTG/items/JYT6PYDY"],"itemData":{"id":56,"type":"article-journal","container-title":"Australasian Accounting, Business and Finance Journal","DOI":"10.14453/aabfj.v13i4.8","ISSN":"1834-2019","issue":"4","page":"100-118","title":"Management Accounting and Service Companies' Performance: Research in Emerging Economies","title-short":"Management Accounting and Service Companies' Performance","volume":"13","author":[{"family":"Alabdullah","given":"Tariq"}],"issued":{"date-parts":[["2019",12,15]]}}}],"schema":"https://github.com/citation-style-language/schema/raw/master/csl-citation.json"} </w:instrText>
+      </w:r>
+      <w:r>
+        <w:fldChar w:fldCharType="separate"/>
+      </w:r>
+      <w:r>
+        <w:rPr>
+          <w:rFonts w:ascii="Calibri" w:hAnsi="Calibri" w:cs="Calibri"/>
+        </w:rPr>
+        <w:t>(</w:t>
+      </w:r>
+      <w:bookmarkStart w:id="3" w:name="_Int_YeAHtIX3"/>
+      <w:r>
+        <w:rPr>
+          <w:rFonts w:ascii="Calibri" w:hAnsi="Calibri" w:cs="Calibri"/>
+        </w:rPr>
+        <w:t>Alabdullah</w:t>
+      </w:r>
+      <w:bookmarkEnd w:id="3"/>
+      <w:r>
+        <w:rPr>
+          <w:rFonts w:ascii="Calibri" w:hAnsi="Calibri" w:cs="Calibri"/>
+        </w:rPr>
+        <w:t>, 2019)</w:t>
+      </w:r>
+      <w:r>
+        <w:fldChar w:fldCharType="end"/>
+      </w:r>
+      <w:r>
+        <w:t>. A big part of this accounting process consists of</w:t>
+      </w:r>
+      <w:r>
+        <w:t xml:space="preserve"> recording</w:t>
+      </w:r>
+      <w:r>
+        <w:t xml:space="preserve"> varied expenses and</w:t>
+      </w:r>
+      <w:r>
+        <w:t>,</w:t>
+      </w:r>
+      <w:r>
+        <w:t xml:space="preserve"> for numerous </w:t>
+      </w:r>
+      <w:r>
+        <w:t>reasons,</w:t>
+      </w:r>
+      <w:r>
+        <w:t xml:space="preserve"> has </w:t>
+      </w:r>
+      <w:r>
+        <w:t>always been</w:t>
+      </w:r>
+      <w:r>
+        <w:t xml:space="preserve"> a manual process. </w:t>
+      </w:r>
+      <w:r>
+        <w:t>This repetitive process requires</w:t>
+      </w:r>
+      <w:r>
+        <w:t xml:space="preserve"> a significant amount of time and energy. Therefore, this project </w:t>
+      </w:r>
+      <w:r>
+        <w:t>aims</w:t>
+      </w:r>
+      <w:r>
+        <w:t xml:space="preserve"> to develop a</w:t>
+      </w:r>
+      <w:r>
+        <w:t xml:space="preserve"> </w:t>
+      </w:r>
+      <w:r>
+        <w:t xml:space="preserve">solution to </w:t>
+      </w:r>
+      <w:r>
+        <w:t>this problem</w:t>
+      </w:r>
+      <w:r>
+        <w:t>: How to facilitate the receipt logging process?</w:t>
+      </w:r>
+    </w:p>
+    <w:p/>
+    <w:p>
+      <w:pPr>
+        <w:pStyle w:val="Heading2"/>
+      </w:pPr>
+      <w:bookmarkStart w:id="4" w:name="_Toc163649903"/>
+      <w:r>
+        <w:t>Background</w:t>
+      </w:r>
+      <w:bookmarkEnd w:id="4"/>
+    </w:p>
+    <w:p>
+      <w:r>
+        <w:t xml:space="preserve">As previously mentioned above in the problem statement, the purpose of this project is to facilitate the recoding process of receipts.  The problems that arise from this manual receipt logging task, as said before, requires individuals to log the different receipts one by one manually, which significantly uses a lot of time and energy. But, by automating this process, enabling this task of receipt logging to be digitalized, it could considerably assist the users in this task, not just by reducing the amount of energy used to complete the process, but also valuable time. Concurrently, there are solutions already in existence across  the market, such has “Recipator AI” </w:t>
+      </w:r>
+      <w:r>
+        <w:fldChar w:fldCharType="begin"/>
+      </w:r>
+      <w:r>
+        <w:instrText xml:space="preserve"> ADDIN ZOTERO_ITEM CSL_CITATION {"citationID":"epYFlPj1","properties":{"formattedCitation":"(AI, no date)","plainCitation":"(AI, no date)","noteIndex":0},"citationItems":[{"id":"6HtUMFcu/KQjfWifM","uris":["http://zotero.org/users/local/P24rKYTG/items/VICEN7XX"],"itemData":{"id":59,"type":"webpage","abstract":"AI-powered tool for automated receipt extraction from emails. Streamlines expense tracking, integrates with management systems, simplifies tax prep.","container-title":"Receiptor AI","language":"en","title":"Receiptor AI","URL":"https://receiptor.ai/","author":[{"family":"AI","given":"Receiptor"}],"accessed":{"date-parts":[["2023",10,30]]}}}],"schema":"https://github.com/citation-style-language/schema/raw/master/csl-citation.json"} </w:instrText>
+      </w:r>
+      <w:r>
+        <w:fldChar w:fldCharType="separate"/>
+      </w:r>
+      <w:r>
+        <w:rPr>
+          <w:rFonts w:ascii="Calibri" w:hAnsi="Calibri" w:cs="Calibri"/>
+        </w:rPr>
+        <w:t>(AI, no date)</w:t>
+      </w:r>
+      <w:r>
+        <w:fldChar w:fldCharType="end"/>
+      </w:r>
+      <w:r>
+        <w:t xml:space="preserve"> or “</w:t>
+      </w:r>
+      <w:bookmarkStart w:id="5" w:name="_Int_ySTMuvF4"/>
+      <w:r>
+        <w:t>Veryfi</w:t>
+      </w:r>
+      <w:bookmarkEnd w:id="5"/>
+      <w:r>
+        <w:t xml:space="preserve">” </w:t>
+      </w:r>
+      <w:r>
+        <w:fldChar w:fldCharType="begin"/>
+      </w:r>
+      <w:r>
+        <w:instrText xml:space="preserve"> ADDIN ZOTERO_ITEM CSL_CITATION {"citationID":"KxqPIzLu","properties":{"formattedCitation":"({\\i{}Transform Documents into Actionable Data in Seconds using Veryfi OCR API}, no date)","plainCitation":"(Transform Documents into Actionable Data in Seconds using Veryfi OCR API, no date)","noteIndex":0},"citationItems":[{"id":"6HtUMFcu/oVMMTzQ3","uris":["http://zotero.org/users/local/P24rKYTG/items/84HZ7K3Z"],"itemData":{"id":61,"type":"webpage","abstract":"OCR APIs and Mobile SDKs to securely capture, extract, categorize and transform bills, invoices, receipts (SKUs), W2s, into standardized JSON with Level 3 data giving your app and customers superpowers.","container-title":"Veryfi","language":"en","title":"Transform Documents into Actionable Data in Seconds using Veryfi OCR API","URL":"https://www.veryfi.com/","accessed":{"date-parts":[["2023",10,30]]}}}],"schema":"https://github.com/citation-style-language/schema/raw/master/csl-citation.json"} </w:instrText>
+      </w:r>
+      <w:r>
+        <w:fldChar w:fldCharType="separate"/>
+      </w:r>
+      <w:r>
+        <w:rPr>
+          <w:rFonts w:ascii="Calibri" w:hAnsi="Calibri" w:cs="Calibri"/>
+          <w:kern w:val="0"/>
+        </w:rPr>
+        <w:t>(</w:t>
+      </w:r>
+      <w:r>
+        <w:rPr>
+          <w:rFonts w:ascii="Calibri" w:hAnsi="Calibri" w:cs="Calibri"/>
+          <w:i/>
+          <w:iCs/>
+          <w:kern w:val="0"/>
+        </w:rPr>
+        <w:t>Transform Documents into Actionable Data in Seconds using Veryfi OCR API</w:t>
+      </w:r>
+      <w:r>
+        <w:rPr>
+          <w:rFonts w:ascii="Calibri" w:hAnsi="Calibri" w:cs="Calibri"/>
+          <w:kern w:val="0"/>
+        </w:rPr>
+        <w:t>, no date)</w:t>
+      </w:r>
+      <w:r>
+        <w:fldChar w:fldCharType="end"/>
+      </w:r>
+      <w:r>
+        <w:t xml:space="preserve"> but these applications are limited in functionalities and are not adapted to the Mauritian market, lacking an easy-to-use system for individuals. Moreover, the digitalization of this process of receipt handling would improve the ecological issue of receipt storage and production, thereby reducing the ecologic and environmental impact of this task, as it currently produces a high amount of paper waste and enlarges business’ carbon footprint. In summary, this project aims to tackle the specific task of handling and managing receipts through a user-friendly system using the latest state-of-the-art technologies. </w:t>
+      </w:r>
+    </w:p>
+    <w:p/>
+    <w:p/>
+    <w:p>
+      <w:pPr>
+        <w:pStyle w:val="Heading2"/>
+      </w:pPr>
+      <w:bookmarkStart w:id="6" w:name="_Toc163649904"/>
+      <w:r>
+        <w:t>Aims</w:t>
+      </w:r>
+      <w:bookmarkEnd w:id="6"/>
+    </w:p>
+    <w:p>
+      <w:r>
+        <w:t>The</w:t>
+      </w:r>
+      <w:r>
+        <w:t xml:space="preserve"> project “Smart Receipt Management and Extraction” system is designed to streamline and simplify the repetitive and </w:t>
+      </w:r>
+      <w:r>
+        <w:t>time-consuming task of</w:t>
+      </w:r>
+      <w:r>
+        <w:t xml:space="preserve"> handling, organizing and informatize </w:t>
+      </w:r>
+      <w:r>
+        <w:t>receipts</w:t>
+      </w:r>
+      <w:r>
+        <w:t xml:space="preserve">, whether physical or digital. Therefore, the primary purpose of </w:t>
+      </w:r>
+      <w:r>
+        <w:lastRenderedPageBreak/>
+        <w:t>this project is to serve a comprehensive receipt extraction and management</w:t>
+      </w:r>
+      <w:r>
+        <w:t xml:space="preserve"> system</w:t>
+      </w:r>
+      <w:r>
+        <w:t xml:space="preserve">, offering the user </w:t>
+      </w:r>
+      <w:r>
+        <w:t>a set of features allowing for a user-friendly user-interface experience</w:t>
+      </w:r>
+      <w:r>
+        <w:t>.</w:t>
+      </w:r>
+    </w:p>
+    <w:p/>
+    <w:p>
+      <w:pPr>
+        <w:pStyle w:val="Heading2"/>
+      </w:pPr>
+      <w:bookmarkStart w:id="7" w:name="_Toc163649905"/>
+      <w:commentRangeStart w:id="8"/>
+      <w:r>
+        <w:t>Objectives</w:t>
+      </w:r>
+      <w:bookmarkEnd w:id="7"/>
+      <w:r>
+        <w:t xml:space="preserve"> </w:t>
+      </w:r>
+    </w:p>
+    <w:p/>
+    <w:p>
+      <w:pPr>
+        <w:rPr>
+          <w:u w:val="single"/>
+        </w:rPr>
+      </w:pPr>
+      <w:r>
+        <w:rPr>
+          <w:u w:val="single"/>
+        </w:rPr>
+        <w:t>Literature Review</w:t>
+      </w:r>
+    </w:p>
+    <w:p>
+      <w:r>
+        <w:t>Gather and analyze similar projects and research literature to examine their technologies used, compare their advantages and disadvantages, and to appropriately apply the state-of-the-art technologies from these papers to the different elements of the current system.</w:t>
+      </w:r>
+    </w:p>
+    <w:p/>
+    <w:p>
+      <w:pPr>
+        <w:rPr>
+          <w:u w:val="single"/>
+        </w:rPr>
+      </w:pPr>
+      <w:r>
+        <w:rPr>
+          <w:u w:val="single"/>
+        </w:rPr>
+        <w:t xml:space="preserve">Receipt extraction </w:t>
+      </w:r>
+      <w:proofErr w:type="gramStart"/>
+      <w:r>
+        <w:rPr>
+          <w:u w:val="single"/>
+        </w:rPr>
+        <w:t>model</w:t>
+      </w:r>
+      <w:proofErr w:type="gramEnd"/>
+    </w:p>
+    <w:p>
+      <w:r>
+        <w:t>Develop a receipt extraction model which will be used to efficiently extract the data from multiple variations of receipts, offering the user the wanted receipt extraction automation to facilitate the receipt logging process.</w:t>
+      </w:r>
+    </w:p>
+    <w:p/>
+    <w:p>
+      <w:pPr>
+        <w:rPr>
+          <w:u w:val="single"/>
+        </w:rPr>
+      </w:pPr>
+      <w:r>
+        <w:rPr>
+          <w:u w:val="single"/>
+        </w:rPr>
+        <w:t xml:space="preserve">Receipt </w:t>
+      </w:r>
+      <w:proofErr w:type="gramStart"/>
+      <w:r>
+        <w:rPr>
+          <w:u w:val="single"/>
+        </w:rPr>
+        <w:t>dataset</w:t>
+      </w:r>
+      <w:proofErr w:type="gramEnd"/>
+    </w:p>
+    <w:p>
+      <w:r>
+        <w:t>Gather a large quantity of receipt for the dataset to have a precise, accurate and efficient model for extraction of the user’s receipts as effectively possible, and for this dataset to be used for the training and testing purposes of this receipt prediction model.</w:t>
+      </w:r>
+    </w:p>
+    <w:p/>
+    <w:p>
+      <w:pPr>
+        <w:rPr>
+          <w:u w:val="single"/>
+        </w:rPr>
+      </w:pPr>
+      <w:r>
+        <w:rPr>
+          <w:u w:val="single"/>
+        </w:rPr>
+        <w:t>Mobile Application</w:t>
+      </w:r>
+    </w:p>
+    <w:p>
+      <w:r>
+        <w:t>Develop a Mobile application of front-end of the project, to be used by the users as a gateway for the system, which will be partially in a server.</w:t>
+      </w:r>
+    </w:p>
+    <w:p/>
+    <w:p>
+      <w:pPr>
+        <w:rPr>
+          <w:u w:val="single"/>
+        </w:rPr>
+      </w:pPr>
+      <w:r>
+        <w:rPr>
+          <w:u w:val="single"/>
+        </w:rPr>
+        <w:t>Local Server</w:t>
+      </w:r>
+    </w:p>
+    <w:p>
+      <w:r>
+        <w:t>Develop a local server which will be used to host the extraction model and the database. It will contain all the “heavy” process need by the system.</w:t>
+      </w:r>
+    </w:p>
+    <w:p/>
+    <w:p>
+      <w:pPr>
+        <w:rPr>
+          <w:u w:val="single"/>
+        </w:rPr>
+      </w:pPr>
+      <w:r>
+        <w:rPr>
+          <w:u w:val="single"/>
+        </w:rPr>
+        <w:t>System Test</w:t>
+      </w:r>
+    </w:p>
+    <w:p>
+      <w:r>
+        <w:t>Create tests for the system and its different components, such as the mobile application, the server, the communication between them and the different features which will be provided to the user.</w:t>
+      </w:r>
+      <w:commentRangeEnd w:id="8"/>
+      <w:r>
+        <w:rPr>
+          <w:rStyle w:val="CommentReference"/>
+        </w:rPr>
+        <w:commentReference w:id="8"/>
+      </w:r>
     </w:p>
     <w:p/>
     <w:p/>
     <w:p/>
-    <w:p/>
-    <w:p/>
-    <w:p/>
-    <w:p/>
-    <w:p/>
-    <w:p/>
-    <w:p/>
-    <w:p/>
-    <w:p/>
-    <w:p/>
     <w:p>
       <w:pPr>
         <w:pStyle w:val="Heading1"/>
       </w:pPr>
-      <w:bookmarkStart w:id="0" w:name="_Toc163489385"/>
-      <w:r>
-        <w:t>Abstract</w:t>
-      </w:r>
-      <w:bookmarkEnd w:id="0"/>
-    </w:p>
-    <w:p>
-      <w:pPr>
-        <w:pStyle w:val="Heading1"/>
-      </w:pPr>
-      <w:bookmarkStart w:id="1" w:name="_Toc163489386"/>
-      <w:r>
-        <w:t>Introduction</w:t>
-      </w:r>
-      <w:bookmarkEnd w:id="1"/>
-    </w:p>
-    <w:p>
-      <w:pPr>
-        <w:pStyle w:val="Heading2"/>
-      </w:pPr>
-      <w:bookmarkStart w:id="2" w:name="_Toc163489387"/>
-      <w:r>
-        <w:t>Problem statement</w:t>
-      </w:r>
-      <w:bookmarkEnd w:id="2"/>
-    </w:p>
-    <w:p>
-      <w:r>
-        <w:t xml:space="preserve">This project of ‘smart receipt management and Extraction’ aim to enhance the efficiency of company accounting process, which </w:t>
-      </w:r>
-      <w:r>
-        <w:t>“</w:t>
-      </w:r>
-      <w:r>
-        <w:t>plays a significant role in the effective management process</w:t>
-      </w:r>
-      <w:r>
-        <w:t xml:space="preserve">” </w:t>
-      </w:r>
-      <w:r>
-        <w:fldChar w:fldCharType="begin"/>
-      </w:r>
-      <w:r>
-        <w:instrText xml:space="preserve"> ADDIN ZOTERO_ITEM CSL_CITATION {"citationID":"ib0WogCv","properties":{"formattedCitation":"(Alabdullah, 2019)","plainCitation":"(Alabdullah, 2019)","noteIndex":0},"citationItems":[{"id":"6HtUMFcu/quLKEVEK","uris":["http://zotero.org/users/local/P24rKYTG/items/JYT6PYDY"],"itemData":{"id":56,"type":"article-journal","container-title":"Australasian Accounting, Business and Finance Journal","DOI":"10.14453/aabfj.v13i4.8","ISSN":"1834-2019","issue":"4","page":"100-118","title":"Management Accounting and Service Companies' Performance: Research in Emerging Economies","title-short":"Management Accounting and Service Companies' Performance","volume":"13","author":[{"family":"Alabdullah","given":"Tariq"}],"issued":{"date-parts":[["2019",12,15]]}}}],"schema":"https://github.com/citation-style-language/schema/raw/master/csl-citation.json"} </w:instrText>
-      </w:r>
-      <w:r>
-        <w:fldChar w:fldCharType="separate"/>
-      </w:r>
-      <w:r>
-        <w:rPr>
-          <w:rFonts w:ascii="Calibri" w:hAnsi="Calibri" w:cs="Calibri"/>
-        </w:rPr>
-        <w:t>(</w:t>
-      </w:r>
-      <w:bookmarkStart w:id="3" w:name="_Int_YeAHtIX3"/>
-      <w:r>
-        <w:rPr>
-          <w:rFonts w:ascii="Calibri" w:hAnsi="Calibri" w:cs="Calibri"/>
-        </w:rPr>
-        <w:t>Alabdullah</w:t>
-      </w:r>
-      <w:bookmarkEnd w:id="3"/>
-      <w:r>
-        <w:rPr>
-          <w:rFonts w:ascii="Calibri" w:hAnsi="Calibri" w:cs="Calibri"/>
-        </w:rPr>
-        <w:t>, 2019)</w:t>
-      </w:r>
-      <w:r>
-        <w:fldChar w:fldCharType="end"/>
-      </w:r>
-      <w:r>
-        <w:t>. A big part of this accounting process consists of the logging of varied expenses and for numerous raisons has been a manual process. Such a repetitive has always require a significant amount of time and energy. Therefore, this project has for purpose to develop a solution to the problematic: How to facilitate the receipt logging process?</w:t>
-      </w:r>
-    </w:p>
-    <w:p/>
-    <w:p>
-      <w:pPr>
-        <w:pStyle w:val="Heading2"/>
-      </w:pPr>
-      <w:bookmarkStart w:id="4" w:name="_Toc163489388"/>
-      <w:r>
-        <w:t>Background</w:t>
-      </w:r>
-      <w:bookmarkEnd w:id="4"/>
-    </w:p>
-    <w:p>
-      <w:r>
-        <w:t xml:space="preserve">Has said while elaborating the process statement, the purpose of this project is to facilitate the logging of receipt.  This problematic come from the different impacts of this manual receipt logging task, has said before it requires humans’ action to log the different receipt one by one using a lot of time and energy, automating this process could considerably assist the users in this task, leading to a digitalization of this task and logging. Some solution already exists in the market such has “Recipator AI” </w:t>
-      </w:r>
-      <w:r>
-        <w:fldChar w:fldCharType="begin"/>
-      </w:r>
-      <w:r>
-        <w:instrText xml:space="preserve"> ADDIN ZOTERO_ITEM CSL_CITATION {"citationID":"epYFlPj1","properties":{"formattedCitation":"(AI, no date)","plainCitation":"(AI, no date)","noteIndex":0},"citationItems":[{"id":"6HtUMFcu/KQjfWifM","uris":["http://zotero.org/users/local/P24rKYTG/items/VICEN7XX"],"itemData":{"id":59,"type":"webpage","abstract":"AI-powered tool for automated receipt extraction from emails. Streamlines expense tracking, integrates with management systems, simplifies tax prep.","container-title":"Receiptor AI","language":"en","title":"Receiptor AI","URL":"https://receiptor.ai/","author":[{"family":"AI","given":"Receiptor"}],"accessed":{"date-parts":[["2023",10,30]]}}}],"schema":"https://github.com/citation-style-language/schema/raw/master/csl-citation.json"} </w:instrText>
-      </w:r>
-      <w:r>
-        <w:fldChar w:fldCharType="separate"/>
-      </w:r>
-      <w:r>
-        <w:rPr>
-          <w:rFonts w:ascii="Calibri" w:hAnsi="Calibri" w:cs="Calibri"/>
-        </w:rPr>
-        <w:t>(AI, no date)</w:t>
-      </w:r>
-      <w:r>
-        <w:fldChar w:fldCharType="end"/>
-      </w:r>
-      <w:r>
-        <w:t xml:space="preserve"> or “</w:t>
-      </w:r>
-      <w:bookmarkStart w:id="5" w:name="_Int_ySTMuvF4"/>
-      <w:r>
-        <w:t>Veryfi</w:t>
-      </w:r>
-      <w:bookmarkEnd w:id="5"/>
-      <w:r>
-        <w:t xml:space="preserve">” </w:t>
-      </w:r>
-      <w:r>
-        <w:fldChar w:fldCharType="begin"/>
-      </w:r>
-      <w:r>
-        <w:instrText xml:space="preserve"> ADDIN ZOTERO_ITEM CSL_CITATION {"citationID":"KxqPIzLu","properties":{"formattedCitation":"({\\i{}Transform Documents into Actionable Data in Seconds using Veryfi OCR API}, no date)","plainCitation":"(Transform Documents into Actionable Data in Seconds using Veryfi OCR API, no date)","noteIndex":0},"citationItems":[{"id":"6HtUMFcu/oVMMTzQ3","uris":["http://zotero.org/users/local/P24rKYTG/items/84HZ7K3Z"],"itemData":{"id":61,"type":"webpage","abstract":"OCR APIs and Mobile SDKs to securely capture, extract, categorize and transform bills, invoices, receipts (SKUs), W2s, into standardized JSON with Level 3 data giving your app and customers superpowers.","container-title":"Veryfi","language":"en","title":"Transform Documents into Actionable Data in Seconds using Veryfi OCR API","URL":"https://www.veryfi.com/","accessed":{"date-parts":[["2023",10,30]]}}}],"schema":"https://github.com/citation-style-language/schema/raw/master/csl-citation.json"} </w:instrText>
-      </w:r>
-      <w:r>
-        <w:fldChar w:fldCharType="separate"/>
-      </w:r>
-      <w:r>
-        <w:rPr>
-          <w:rFonts w:ascii="Calibri" w:hAnsi="Calibri" w:cs="Calibri"/>
-          <w:kern w:val="0"/>
-        </w:rPr>
-        <w:t>(</w:t>
-      </w:r>
-      <w:r>
-        <w:rPr>
-          <w:rFonts w:ascii="Calibri" w:hAnsi="Calibri" w:cs="Calibri"/>
-          <w:i/>
-          <w:iCs/>
-          <w:kern w:val="0"/>
-        </w:rPr>
-        <w:t>Transform Documents into Actionable Data in Seconds using Veryfi OCR API</w:t>
-      </w:r>
-      <w:r>
-        <w:rPr>
-          <w:rFonts w:ascii="Calibri" w:hAnsi="Calibri" w:cs="Calibri"/>
-          <w:kern w:val="0"/>
-        </w:rPr>
-        <w:t>, no date)</w:t>
-      </w:r>
-      <w:r>
-        <w:fldChar w:fldCharType="end"/>
-      </w:r>
-      <w:r>
-        <w:t xml:space="preserve"> but are limited in functionalities not adapted to the Mauritians market, lacking easy to use system. More other, digitalize the process of receipt handling is also providing a more ecologic move by reducing the ecologic impact from this task which produce a high amount of paper waste and business carbon footprint. In summary, this project aims to tackle the specific task of handling and managing receipt through a user-friendly system using the latest state-of-the-art technologies. </w:t>
-      </w:r>
-    </w:p>
-    <w:p/>
-    <w:p/>
-    <w:p>
-      <w:pPr>
-        <w:pStyle w:val="Heading2"/>
-      </w:pPr>
-      <w:bookmarkStart w:id="6" w:name="_Toc163489389"/>
-      <w:r>
-        <w:t>Aims</w:t>
-      </w:r>
-      <w:bookmarkEnd w:id="6"/>
-    </w:p>
-    <w:p>
-      <w:r>
-        <w:t>Th</w:t>
-      </w:r>
-      <w:r>
-        <w:t>is</w:t>
-      </w:r>
-      <w:r>
-        <w:t xml:space="preserve"> project</w:t>
-      </w:r>
-      <w:r>
-        <w:t xml:space="preserve"> of</w:t>
-      </w:r>
-      <w:r>
-        <w:t xml:space="preserve"> “Smart Receipt Management and Extraction” system is designed to streamline and simplify the repetitive and time consuming of handling, organizing and informatize receipt, whether physical or digital. Therefore, the primary purpose of this </w:t>
-      </w:r>
-      <w:r>
-        <w:lastRenderedPageBreak/>
-        <w:t>project is to serve a comprehensive receipt extraction and management</w:t>
-      </w:r>
-      <w:r>
-        <w:t xml:space="preserve"> system</w:t>
-      </w:r>
-      <w:r>
-        <w:t xml:space="preserve">, offering the user </w:t>
-      </w:r>
-      <w:r>
-        <w:t xml:space="preserve">a set of </w:t>
-      </w:r>
-      <w:proofErr w:type="gramStart"/>
-      <w:r>
-        <w:t>feature</w:t>
-      </w:r>
-      <w:proofErr w:type="gramEnd"/>
-      <w:r>
-        <w:t xml:space="preserve"> leading to a user friendly user-interface</w:t>
-      </w:r>
-      <w:r>
-        <w:t>.</w:t>
-      </w:r>
-    </w:p>
-    <w:p/>
-    <w:p>
-      <w:pPr>
-        <w:pStyle w:val="Heading2"/>
-      </w:pPr>
-      <w:bookmarkStart w:id="7" w:name="_Toc163489390"/>
-      <w:commentRangeStart w:id="8"/>
-      <w:r>
-        <w:t>Objectives</w:t>
-      </w:r>
-      <w:bookmarkEnd w:id="7"/>
-      <w:r>
-        <w:t xml:space="preserve"> </w:t>
-      </w:r>
-    </w:p>
-    <w:p/>
-    <w:p>
-      <w:pPr>
-        <w:rPr>
-          <w:u w:val="single"/>
-        </w:rPr>
-      </w:pPr>
-      <w:r>
-        <w:rPr>
-          <w:u w:val="single"/>
-        </w:rPr>
-        <w:t>Literature Review</w:t>
-      </w:r>
-    </w:p>
-    <w:p>
-      <w:r>
-        <w:t xml:space="preserve">Gather the similar project and research paper to retrieve the possible </w:t>
-      </w:r>
-      <w:proofErr w:type="spellStart"/>
-      <w:r>
-        <w:t>technoilogies</w:t>
-      </w:r>
-      <w:proofErr w:type="spellEnd"/>
-      <w:r>
-        <w:t xml:space="preserve"> that can used with their advantage and disadvantages to use appropriate state-of-the-art technologies for the different elements of the system.</w:t>
-      </w:r>
-    </w:p>
-    <w:p/>
-    <w:p>
-      <w:pPr>
-        <w:rPr>
-          <w:u w:val="single"/>
-        </w:rPr>
-      </w:pPr>
-      <w:r>
-        <w:rPr>
-          <w:u w:val="single"/>
-        </w:rPr>
-        <w:t xml:space="preserve">Receipt extraction </w:t>
-      </w:r>
-      <w:proofErr w:type="gramStart"/>
-      <w:r>
-        <w:rPr>
-          <w:u w:val="single"/>
-        </w:rPr>
-        <w:t>model</w:t>
-      </w:r>
-      <w:proofErr w:type="gramEnd"/>
-    </w:p>
-    <w:p>
-      <w:r>
-        <w:t xml:space="preserve">Develop </w:t>
-      </w:r>
-      <w:proofErr w:type="gramStart"/>
-      <w:r>
-        <w:t>an</w:t>
-      </w:r>
-      <w:proofErr w:type="gramEnd"/>
-      <w:r>
-        <w:t xml:space="preserve"> receipt extraction model which will be use to </w:t>
-      </w:r>
-      <w:proofErr w:type="spellStart"/>
-      <w:r>
-        <w:t>efficiantly</w:t>
-      </w:r>
-      <w:proofErr w:type="spellEnd"/>
-      <w:r>
-        <w:t xml:space="preserve"> extract the data out of the receipt, offering to the user the wanted receipt extraction automation to facilitate the receipt logging.</w:t>
-      </w:r>
-    </w:p>
-    <w:p/>
-    <w:p>
-      <w:pPr>
-        <w:rPr>
-          <w:u w:val="single"/>
-        </w:rPr>
-      </w:pPr>
-      <w:r>
-        <w:rPr>
-          <w:u w:val="single"/>
-        </w:rPr>
-        <w:t xml:space="preserve">Receipt </w:t>
-      </w:r>
-      <w:proofErr w:type="gramStart"/>
-      <w:r>
-        <w:rPr>
-          <w:u w:val="single"/>
-        </w:rPr>
-        <w:t>dataset</w:t>
-      </w:r>
-      <w:proofErr w:type="gramEnd"/>
-    </w:p>
-    <w:p>
-      <w:r>
-        <w:t xml:space="preserve">Gather the biggest receipt dataset </w:t>
-      </w:r>
-      <w:proofErr w:type="gramStart"/>
-      <w:r>
-        <w:t>in order to</w:t>
-      </w:r>
-      <w:proofErr w:type="gramEnd"/>
-      <w:r>
-        <w:t xml:space="preserve"> have the most precise and </w:t>
-      </w:r>
-      <w:proofErr w:type="spellStart"/>
-      <w:r>
-        <w:t>efficiant</w:t>
-      </w:r>
-      <w:proofErr w:type="spellEnd"/>
-      <w:r>
-        <w:t xml:space="preserve"> model to extract as efficiently possibly the user’s receipts, this dataset will be use for the training and testing process of this receipt prediction model.</w:t>
-      </w:r>
-    </w:p>
-    <w:p/>
-    <w:p>
-      <w:pPr>
-        <w:rPr>
-          <w:u w:val="single"/>
-        </w:rPr>
-      </w:pPr>
-      <w:r>
-        <w:rPr>
-          <w:u w:val="single"/>
-        </w:rPr>
-        <w:t>Mobile Application</w:t>
-      </w:r>
-    </w:p>
-    <w:p>
-      <w:proofErr w:type="spellStart"/>
-      <w:r>
-        <w:t>Devellop</w:t>
-      </w:r>
-      <w:proofErr w:type="spellEnd"/>
-      <w:r>
-        <w:t xml:space="preserve"> a Mobile application has front-</w:t>
-      </w:r>
-      <w:proofErr w:type="spellStart"/>
-      <w:r>
-        <w:t>enfd</w:t>
-      </w:r>
-      <w:proofErr w:type="spellEnd"/>
-      <w:r>
-        <w:t xml:space="preserve"> of the project, it will be use by the users has a gateway for the system which will be partially in a server.</w:t>
-      </w:r>
-    </w:p>
-    <w:p/>
-    <w:p>
-      <w:pPr>
-        <w:rPr>
-          <w:u w:val="single"/>
-        </w:rPr>
-      </w:pPr>
-      <w:r>
-        <w:rPr>
-          <w:u w:val="single"/>
-        </w:rPr>
-        <w:t>Local Server</w:t>
-      </w:r>
-    </w:p>
-    <w:p>
-      <w:r>
-        <w:t>Develop a local server which will be used to host the extraction model and the database. It will contain all the “heavy” process need by the system.</w:t>
-      </w:r>
-    </w:p>
-    <w:p/>
-    <w:p>
-      <w:pPr>
-        <w:rPr>
-          <w:u w:val="single"/>
-        </w:rPr>
-      </w:pPr>
-      <w:r>
-        <w:rPr>
-          <w:u w:val="single"/>
-        </w:rPr>
-        <w:t>System Test</w:t>
-      </w:r>
-    </w:p>
-    <w:p>
-      <w:r>
-        <w:t>Create tests for the system and his different component such as the mobile application, the server, the communication between then and the different feature which will be provided to the user.</w:t>
-      </w:r>
-      <w:commentRangeEnd w:id="8"/>
-      <w:r>
-        <w:rPr>
-          <w:rStyle w:val="CommentReference"/>
-        </w:rPr>
-        <w:commentReference w:id="8"/>
-      </w:r>
-    </w:p>
-    <w:p/>
-    <w:p/>
-    <w:p/>
-    <w:p>
-      <w:pPr>
-        <w:pStyle w:val="Heading1"/>
-      </w:pPr>
-      <w:bookmarkStart w:id="9" w:name="_Toc163489391"/>
-      <w:bookmarkStart w:id="10" w:name="_Ref163492738"/>
-      <w:bookmarkStart w:id="11" w:name="_Ref163500847"/>
+      <w:bookmarkStart w:id="9" w:name="_Ref163492738"/>
+      <w:bookmarkStart w:id="10" w:name="_Ref163500847"/>
+      <w:bookmarkStart w:id="11" w:name="_Toc163649906"/>
       <w:r>
         <w:t>Literature review</w:t>
       </w:r>
@@ -2508,7 +3359,7 @@
       <w:pPr>
         <w:pStyle w:val="Heading2"/>
       </w:pPr>
-      <w:bookmarkStart w:id="12" w:name="_Toc163489392"/>
+      <w:bookmarkStart w:id="12" w:name="_Toc163649907"/>
       <w:r>
         <w:t>Receipt Extractor</w:t>
       </w:r>
@@ -2522,7 +3373,7 @@
       <w:bookmarkStart w:id="14" w:name="_Ref162340205"/>
       <w:bookmarkStart w:id="15" w:name="_Ref163481909"/>
       <w:bookmarkStart w:id="16" w:name="_Ref163484208"/>
-      <w:bookmarkStart w:id="17" w:name="_Toc163489393"/>
+      <w:bookmarkStart w:id="17" w:name="_Toc163649908"/>
       <w:r>
         <w:t xml:space="preserve">Paper 1 - </w:t>
       </w:r>
@@ -2536,33 +3387,18 @@
       <w:bookmarkEnd w:id="17"/>
     </w:p>
     <w:p>
-      <w:r>
-        <w:t>This paper from Joel Odd and Emil Theologou is a study to “investigated if it was feasible to use machine learning tools on OCR extracted text data to classify receipts and extract specific data points.”</w:t>
-      </w:r>
-      <w:r>
-        <w:fldChar w:fldCharType="begin"/>
-      </w:r>
-      <w:r>
-        <w:instrText xml:space="preserve"> ADDIN ZOTERO_ITEM CSL_CITATION {"citationID":"2iJQVbAX","properties":{"formattedCitation":"(Odd and Theologou, 2018)","plainCitation":"(Odd and Theologou, 2018)","noteIndex":0},"citationItems":[{"id":32,"uris":["http://zotero.org/users/13363242/items/6QDZQTBJ"],"itemData":{"id":32,"type":"article-journal","abstract":"This study investigated if it was feasible to use machine learning tools on OCR extracted text data to classify receipts and extract speciﬁc data points. Two OCR tools were evaluated, the ﬁrst was Azure Computer Vision API and the second was Google Drive REST Api, where Google Drive REST Api was the main OCR tool used in the project because of its impressive performance. The classiﬁcation task mainly tried to predict which of ﬁve given categories the receipts belongs to, and also a more challenging task of predicting speciﬁc subcategories inside those ﬁve larger categories. The data points we where trying to extract was the date of purchase on the receipt and the total price of the transaction. The classiﬁcation was mainly done with the help of scikit-learn, while the extraction of data points was achieved by a simple custom made N-gram model.","language":"en","source":"Zotero","title":"Utilize OCR text to extract receipt data and classify receipts with common Machine Learning algorithms","author":[{"family":"Odd","given":"Joel"},{"family":"Theologou","given":"Emil"}],"issued":{"date-parts":[["2018"]]}}}],"schema":"https://github.com/citation-style-language/schema/raw/master/csl-citation.json"} </w:instrText>
-      </w:r>
-      <w:r>
-        <w:fldChar w:fldCharType="separate"/>
-      </w:r>
-      <w:r>
-        <w:rPr>
-          <w:noProof/>
-        </w:rPr>
-        <w:t>(Odd and Theologou, 2018)</w:t>
-      </w:r>
-      <w:r>
-        <w:fldChar w:fldCharType="end"/>
-      </w:r>
-      <w:r>
-        <w:t xml:space="preserve">. This process firstly extracts the </w:t>
+      <w:pPr>
+        <w:rPr>
+          <w:i/>
+          <w:u w:val="single"/>
+        </w:rPr>
+      </w:pPr>
+      <w:r>
+        <w:t xml:space="preserve">This paper from Joel Odd and Emil Theologou (2018) is a study that “investigated if it was feasible to use machine learning tools on OCR [Optical Character Recognition] </w:t>
       </w:r>
       <w:r>
         <w:lastRenderedPageBreak/>
-        <w:t xml:space="preserve">receipt data through different OCR, then classify through a model into different category. They have test different technology for the OCR extraction and the model prediction, all list in </w:t>
+        <w:t xml:space="preserve">extracted text data to classify receipts and extract specific data points”. This process firstly extracts the receipt data through different Optical Character Recognition (OCR), then classifies through a model into different categories. They have tested different technologies for the OCR extraction and the model prediction, all listed below in </w:t>
       </w:r>
       <w:r>
         <w:rPr>
@@ -2979,7 +3815,13 @@
               </w:numPr>
             </w:pPr>
             <w:r>
-              <w:t>Accuracy depend on image quality.</w:t>
+              <w:t xml:space="preserve">Accuracy </w:t>
+            </w:r>
+            <w:r>
+              <w:t>depends</w:t>
+            </w:r>
+            <w:r>
+              <w:t xml:space="preserve"> on image quality.</w:t>
             </w:r>
           </w:p>
           <w:p/>
@@ -3139,7 +3981,14 @@
               </w:numPr>
             </w:pPr>
             <w:r>
-              <w:t>Flexibility with a large number of parameters.</w:t>
+              <w:lastRenderedPageBreak/>
+              <w:t xml:space="preserve">Flexibility with </w:t>
+            </w:r>
+            <w:r>
+              <w:t>multiple</w:t>
+            </w:r>
+            <w:r>
+              <w:t xml:space="preserve"> parameters.</w:t>
             </w:r>
           </w:p>
         </w:tc>
@@ -3156,6 +4005,7 @@
               </w:numPr>
             </w:pPr>
             <w:r>
+              <w:lastRenderedPageBreak/>
               <w:t>May be computationally intensive as the model become complex.</w:t>
             </w:r>
           </w:p>
@@ -3168,6 +4018,7 @@
               </w:numPr>
             </w:pPr>
             <w:r>
+              <w:lastRenderedPageBreak/>
               <w:t>Risk of overfitting if the parameters are not well set.</w:t>
             </w:r>
           </w:p>
@@ -3297,36 +4148,31 @@
     </w:p>
     <w:p>
       <w:r>
-        <w:t>For the OCR, three principal technologies are tested “Azure Computer Vision API” provided by Microsoft, “Google Drive REST API” provide by Google and “Tesseract OCR”.</w:t>
-      </w:r>
-    </w:p>
-    <w:p>
-      <w:r>
-        <w:t>The “Azure Computer Vision API” such has “Google Drive REST API” are efficient and powerful OCR tool but are third party dependent and all their processing power are deported in their own servers. This deported strategy allows powerful OCR but therefore create delay using API to upload and download the data and create a dependance to their services and could be costly. On the other hand, “Tesseract OCR” is an open-source OCR which can be deployed locally and therefore have a quicker response time compared to “API” OCR. In the context our project, the user will have the ability to correct any error from the extraction, therefore a quick response time is essential for a nice user experience and is preferable other a slice reduction of extraction accuracy.</w:t>
+        <w:t>From the OCR, three principal technologies are tested “Azure Computer Vision API” provided by Microsoft, “Google Drive REST API” provide by Google, and “Tesseract OCR”. The “Azure Computer Vision API” such has “Google Drive REST API” are efficient and powerful OCR tools but are third party dependent and all their processing power are deported in their own servers. This deported strategy allows powerful OCR but creates delay using API to upload and download the data and create a dependence to their services and could be costly. On the other hand, “Tesseract OCR” is an open-source OCR which can be deployed locally and, therefore, have a quicker response time compared to “API” OCR. In the context of our project, the user will have the ability to correct any error from the extraction, therefore a quick response time is essential for a streamline user-experience and is preferable over a slice reduction of extraction accuracy.</w:t>
       </w:r>
     </w:p>
     <w:p/>
     <w:p>
       <w:r>
-        <w:t xml:space="preserve">After extracted the text from the receipt, the output is categorized through models. Different models were used such has </w:t>
+        <w:t xml:space="preserve">After extracting the text from the receipt, the output is categorized through models. Different models were used, such as the </w:t>
       </w:r>
       <w:r>
         <w:t>Linear Support Vector Classification</w:t>
       </w:r>
       <w:r>
-        <w:t xml:space="preserve">, </w:t>
+        <w:t xml:space="preserve">, the </w:t>
       </w:r>
       <w:r>
         <w:t>Multi-layer Perceptron classifier</w:t>
       </w:r>
       <w:r>
-        <w:t xml:space="preserve"> and </w:t>
-      </w:r>
-      <w:r>
-        <w:t>Naive Bayes Classifier</w:t>
-      </w:r>
-      <w:r>
-        <w:t xml:space="preserve"> all having their advantage and disadvantage has showed in </w:t>
+        <w:t xml:space="preserve">, and the </w:t>
+      </w:r>
+      <w:r>
+        <w:t xml:space="preserve">Naive Bayes Classifier, which </w:t>
+      </w:r>
+      <w:r>
+        <w:t xml:space="preserve">all have their individual advantages and disadvantages, which are shown in </w:t>
       </w:r>
       <w:r>
         <w:rPr>
@@ -3385,7 +4231,7 @@
         <w:fldChar w:fldCharType="end"/>
       </w:r>
       <w:r>
-        <w:t>. Their model is based on a text extract before using the model strategy, and therefore is not used for image recognition.</w:t>
+        <w:t>. Their model is based on a text extract before using the model strategy, and therefore, is not used for image recognition.</w:t>
       </w:r>
     </w:p>
     <w:p/>
@@ -3398,7 +4244,7 @@
       <w:bookmarkStart w:id="21" w:name="_Ref163479383"/>
       <w:bookmarkStart w:id="22" w:name="_Ref163482115"/>
       <w:bookmarkStart w:id="23" w:name="_Ref163484226"/>
-      <w:bookmarkStart w:id="24" w:name="_Toc163489394"/>
+      <w:bookmarkStart w:id="24" w:name="_Toc163649909"/>
       <w:r>
         <w:t xml:space="preserve">Paper 2 - </w:t>
       </w:r>
@@ -3420,7 +4266,7 @@
     <w:p/>
     <w:p>
       <w:r>
-        <w:t xml:space="preserve">This second research paper “Information Extraction From Scanned Invoices using Machine Learning, OCR and Spatial Feature Mapping Techniques” </w:t>
+        <w:t xml:space="preserve">The second research paper “Information Extraction from Scanned Invoices using Machine Learning, OCR and Spatial Feature Mapping Techniques” is a project focusing one extracting information from scanned invoice using different technologies for different step </w:t>
       </w:r>
       <w:r>
         <w:fldChar w:fldCharType="begin"/>
@@ -3441,13 +4287,13 @@
         <w:fldChar w:fldCharType="end"/>
       </w:r>
       <w:r>
-        <w:t xml:space="preserve"> is a project focusing one extracting information from scanned invoice using different technologies for different step. In the context of our receipt extractor project, we will focus on the receipt detection/classification and the text extraction step.</w:t>
+        <w:t>. In the context of our receipt extractor project, we will focus on the receipt detection/classification and the text extraction step only.</w:t>
       </w:r>
     </w:p>
     <w:p/>
     <w:p>
       <w:r>
-        <w:t xml:space="preserve">For the Optical Character Recognition, like in the paper 1 in the section </w:t>
+        <w:t xml:space="preserve">For the Optical Character Recognition, like in the first paper in the section </w:t>
       </w:r>
       <w:r>
         <w:rPr>
@@ -3486,7 +4332,16 @@
           <w:iCs/>
           <w:u w:val="single"/>
         </w:rPr>
-        <w:t>Paper 1 - Utilize OCR text to extract receipt data and classify receipts with common Machine Learning algorithms.</w:t>
+        <w:t xml:space="preserve">Paper 1 - Utilize OCR text to extract receipt data and classify receipts with common Machine </w:t>
+      </w:r>
+      <w:r>
+        <w:rPr>
+          <w:i/>
+          <w:iCs/>
+          <w:u w:val="single"/>
+        </w:rPr>
+        <w:lastRenderedPageBreak/>
+        <w:t>Learning algorithms.</w:t>
       </w:r>
       <w:r>
         <w:rPr>
@@ -3497,14 +4352,13 @@
         <w:fldChar w:fldCharType="end"/>
       </w:r>
       <w:r>
-        <w:t>, similar technology were used such as Tesseract OCR and Google Cloud Vision API. Since we have already discussed the advantage and disadvantage of these technology, there is no need to reanalyze them. There it shows that these technologies are the state of the art in their domain and prove their efficiency.</w:t>
+        <w:t>, similar technologies were used, such as Tesseract OCR and Google Cloud Vision API. Since we have already discussed the advantages and disadvantages of these technologies, there is no need to re-analyze them. There it shows that these technologies are the state of the art in their domain and prove their efficiency.</w:t>
       </w:r>
     </w:p>
     <w:p/>
     <w:p>
       <w:r>
-        <w:lastRenderedPageBreak/>
-        <w:t xml:space="preserve">As for the text detection and classification, it uses the YOLO (You Only Look Once) model which is a state-of-the-art object detection provided by Ultralitics in python. Has showed in </w:t>
+        <w:t xml:space="preserve">As for the text detection and classification, it uses the YOLO (You Only Look Once) model, which is a state-of-the-art object detection application provided by Ultralitics in python, that is shown in </w:t>
       </w:r>
       <w:r>
         <w:rPr>
@@ -3563,7 +4417,7 @@
         <w:fldChar w:fldCharType="end"/>
       </w:r>
       <w:r>
-        <w:t>, the YOLO model is well known for is high speed in the prediction, while having a low background mistake which is an important characteristic for a receipt extraction application where the picture would be taken quickly from a mobile phone. Therefore, it also has is limitation such has the trade of between speed and accuracy which could cause problem in case of too low accuracy, also these processing could be resource intense for training and prediction.</w:t>
+        <w:t>. The YOLO model is well known for its rapid speed in prediction, while having a low background mistake, which is an important characteristic for a receipt extraction application wherein the picture would be taken quickly from a mobile phone. However, it also has its own limitations such as the trade-off between speed and accuracy, which could cause problems in case of too low accuracy. Also, the processing could be resource-intensive for training and prediction.</w:t>
       </w:r>
     </w:p>
     <w:p/>
@@ -4081,7 +4935,13 @@
               </w:numPr>
             </w:pPr>
             <w:r>
-              <w:t>Good at extracting hierarcchical feature from images.</w:t>
+              <w:t xml:space="preserve">Good at extracting </w:t>
+            </w:r>
+            <w:r>
+              <w:t>hierarchical</w:t>
+            </w:r>
+            <w:r>
+              <w:t xml:space="preserve"> feature from images.</w:t>
             </w:r>
           </w:p>
           <w:p/>
@@ -4094,6 +4954,7 @@
               </w:numPr>
             </w:pPr>
             <w:r>
+              <w:lastRenderedPageBreak/>
               <w:t>Versatile for a wide range of image recognition.</w:t>
             </w:r>
           </w:p>
@@ -4111,6 +4972,7 @@
               </w:numPr>
             </w:pPr>
             <w:r>
+              <w:lastRenderedPageBreak/>
               <w:t>High computational resources for training.</w:t>
             </w:r>
           </w:p>
@@ -4135,7 +4997,14 @@
               </w:numPr>
             </w:pPr>
             <w:r>
-              <w:t>Need a lot o tuning and optimization for optimal performance.</w:t>
+              <w:lastRenderedPageBreak/>
+              <w:t xml:space="preserve">Need a lot </w:t>
+            </w:r>
+            <w:r>
+              <w:t>of</w:t>
+            </w:r>
+            <w:r>
+              <w:t xml:space="preserve"> tuning and optimization for optimal performance.</w:t>
             </w:r>
           </w:p>
         </w:tc>
@@ -4186,7 +5055,7 @@
       </w:pPr>
       <w:bookmarkStart w:id="26" w:name="_Toc156037983"/>
       <w:bookmarkStart w:id="27" w:name="_Ref163481989"/>
-      <w:bookmarkStart w:id="28" w:name="_Toc163489395"/>
+      <w:bookmarkStart w:id="28" w:name="_Toc163649910"/>
       <w:r>
         <w:t xml:space="preserve">Paper 3 - </w:t>
       </w:r>
@@ -4200,7 +5069,7 @@
     <w:p/>
     <w:p>
       <w:r>
-        <w:t xml:space="preserve">This third paper “Computer Vision for Document Image Analysis and Text Extraction” </w:t>
+        <w:t xml:space="preserve">The third paper “Computer Vision for Document Image Analysis and Text Extraction” is a research article aiming to improve Optical Character Recognition (OCR) systems, particularly for image processing </w:t>
       </w:r>
       <w:r>
         <w:fldChar w:fldCharType="begin"/>
@@ -4230,10 +5099,16 @@
         <w:fldChar w:fldCharType="end"/>
       </w:r>
       <w:r>
-        <w:t xml:space="preserve"> is a research paper aiming to improve Optical Character Recognition (OCR) systems, particularly for image processing. It explores multiple technologies such has </w:t>
-      </w:r>
-      <w:r>
-        <w:t>Convolutional Neural Network (CNN) + Long Short-Term Memory (LSTM) Network</w:t>
+        <w:t xml:space="preserve">. It explores multiple technologies, such has </w:t>
+      </w:r>
+      <w:r>
+        <w:t xml:space="preserve">Convolutional Neural Network (CNN) </w:t>
+      </w:r>
+      <w:r>
+        <w:t>+</w:t>
+      </w:r>
+      <w:r>
+        <w:t xml:space="preserve"> Long Short-Term Memory (LSTM) Network</w:t>
       </w:r>
       <w:r>
         <w:t xml:space="preserve"> for feature extraction from images, </w:t>
@@ -4248,7 +5123,7 @@
         <w:t>Generative Adversarial Networks (GANs)</w:t>
       </w:r>
       <w:r>
-        <w:t xml:space="preserve"> to generate synthetic training data and </w:t>
+        <w:t xml:space="preserve"> to generate synthetic training data, and </w:t>
       </w:r>
       <w:r>
         <w:t>Morphological Operations</w:t>
@@ -4452,7 +5327,13 @@
               </w:numPr>
             </w:pPr>
             <w:r>
-              <w:t>Struggle with comp[lex patterns in data</w:t>
+              <w:t xml:space="preserve">Struggle with </w:t>
+            </w:r>
+            <w:r>
+              <w:t>complex</w:t>
+            </w:r>
+            <w:r>
+              <w:t xml:space="preserve"> patterns in data</w:t>
             </w:r>
           </w:p>
         </w:tc>
@@ -4535,7 +5416,13 @@
               </w:numPr>
             </w:pPr>
             <w:r>
-              <w:t>Require significan computation resources.</w:t>
+              <w:t xml:space="preserve">Require </w:t>
+            </w:r>
+            <w:r>
+              <w:t>significant</w:t>
+            </w:r>
+            <w:r>
+              <w:t xml:space="preserve"> computation resources.</w:t>
             </w:r>
           </w:p>
           <w:p>
@@ -4623,7 +5510,13 @@
               </w:numPr>
             </w:pPr>
             <w:r>
-              <w:t>Help model learn feature that may not be present in real-world cenario.</w:t>
+              <w:t xml:space="preserve">Help model learn feature that may not be present in real-world </w:t>
+            </w:r>
+            <w:r>
+              <w:t>scenario</w:t>
+            </w:r>
+            <w:r>
+              <w:t>.</w:t>
             </w:r>
           </w:p>
         </w:tc>
@@ -4640,7 +5533,13 @@
               </w:numPr>
             </w:pPr>
             <w:r>
-              <w:t>Generated data might not always represent real-world cenarios.</w:t>
+              <w:t xml:space="preserve">Generated data might not always represent real-world </w:t>
+            </w:r>
+            <w:r>
+              <w:t>scenarios</w:t>
+            </w:r>
+            <w:r>
+              <w:t>.</w:t>
             </w:r>
           </w:p>
           <w:p>
@@ -4652,7 +5551,17 @@
               </w:numPr>
             </w:pPr>
             <w:r>
-              <w:t>Can reduce accuracy in case of generated data not accurate to the cenario.</w:t>
+              <w:t xml:space="preserve">Can reduce accuracy in case of </w:t>
+            </w:r>
+            <w:r>
+              <w:lastRenderedPageBreak/>
+              <w:t xml:space="preserve">generated data not accurate to the </w:t>
+            </w:r>
+            <w:r>
+              <w:t>scenario</w:t>
+            </w:r>
+            <w:r>
+              <w:t>.</w:t>
             </w:r>
           </w:p>
         </w:tc>
@@ -4698,7 +5607,7 @@
     <w:p/>
     <w:p>
       <w:r>
-        <w:t xml:space="preserve">The advantage and disadvantage of these technologies can be found in </w:t>
+        <w:t xml:space="preserve">The advantages and disadvantages of these technologies can be found in </w:t>
       </w:r>
       <w:r>
         <w:rPr>
@@ -4757,7 +5666,7 @@
         <w:fldChar w:fldCharType="end"/>
       </w:r>
       <w:r>
-        <w:t>. Furthermore, the usage of GANs to create synthetic data is an interesting feature to increase the training dataset and therefor increase the accuracy if an OCR algorithm is developed from scratch such has the different one used in this third research paper.  Developing an OCR from scratch without using an already made system such has Tesseract or Google Cloud Vision API could allow a more precise extraction specially for Mauritian receipt, therefore it’ll increase the development time and will be limited by his training data which in out context is limited and therefore would not be recommended compared to powerful pretrained system.</w:t>
+        <w:t>. Furthermore, the usage of GANs to create synthetic data is an interesting feature to improve the training dataset and, therefore, increases the accuracy if an OCR algorithm is developed from scratch, such as the different ones used in this third research paper.  Developing an OCR from scratch without using an already made system, such has Tesseract or Google Cloud Vision API, could allow for a more precise extraction especially for Mauritian receipts, thereby it will increase the development time, but it will be limited by its training data, which in out context, is limited and, therefore, would not be recommended compared to the powerful pretrained system.</w:t>
       </w:r>
     </w:p>
     <w:p>
@@ -4776,7 +5685,7 @@
       <w:pPr>
         <w:pStyle w:val="Heading2"/>
       </w:pPr>
-      <w:bookmarkStart w:id="30" w:name="_Toc163489396"/>
+      <w:bookmarkStart w:id="30" w:name="_Toc163649911"/>
       <w:r>
         <w:t>Mobile Application</w:t>
       </w:r>
@@ -4789,7 +5698,7 @@
       </w:pPr>
       <w:bookmarkStart w:id="31" w:name="_Toc156037985"/>
       <w:bookmarkStart w:id="32" w:name="_Ref163485672"/>
-      <w:bookmarkStart w:id="33" w:name="_Toc163489397"/>
+      <w:bookmarkStart w:id="33" w:name="_Toc163649912"/>
       <w:r>
         <w:t xml:space="preserve">Paper 4 - </w:t>
       </w:r>
@@ -4803,13 +5712,13 @@
     <w:p/>
     <w:p>
       <w:r>
-        <w:t>This last research paper “</w:t>
+        <w:t>The last research paper “</w:t>
       </w:r>
       <w:r>
         <w:t>React Native vs Flutter, cross-platform mobile application frameworks</w:t>
       </w:r>
       <w:r>
-        <w:t xml:space="preserve">” </w:t>
+        <w:t xml:space="preserve">” focuses on comparing two frameworks to develop cross-platform mobile application: React Native and Flutter </w:t>
       </w:r>
       <w:r>
         <w:fldChar w:fldCharType="begin"/>
@@ -4830,7 +5739,7 @@
         <w:fldChar w:fldCharType="end"/>
       </w:r>
       <w:r>
-        <w:t xml:space="preserve"> focus on comparing two frameworks to develop cross-platform mobile application: React Native and Flutter. These two frameworks being prominent actors in mobile development with their advantage and disadvantage available in </w:t>
+        <w:t xml:space="preserve">. These two frameworks are prominent factors in mobile development, and their advantages and disadvantages are available in </w:t>
       </w:r>
       <w:r>
         <w:rPr>
@@ -4889,12 +5798,12 @@
         <w:fldChar w:fldCharType="end"/>
       </w:r>
       <w:r>
-        <w:t xml:space="preserve">. React Native developed by Facebook is using JavaScript and React which are famous programing language but for complex development will require specific programming language per platform. One the other hand, Flutter is developed by google using Dart which is not as widely adopted as JavaScript but use a single code base for both iOS and android, however this single code base create a larger app size compared to React Native app. </w:t>
-      </w:r>
-    </w:p>
-    <w:p>
-      <w:r>
-        <w:t xml:space="preserve">In the context of the receipt extractor application, the emphasis of the mobile app will be on the execution speed and stability of the app. Therefore, Flutter has shown in </w:t>
+        <w:t xml:space="preserve">. React Native, which was developed by Facebook, is using JavaScript and React, which are famous programing languages. However, for complex development, it will require a specific programming language per platform. On the other hand, Flutter is developed by Google using Dart, which is not as widely adopted as JavaScript, but uses a single code base for both iOS and Android. However, this single code base creates a larger app size compared to React Native app. </w:t>
+      </w:r>
+    </w:p>
+    <w:p>
+      <w:r>
+        <w:t xml:space="preserve">In the context of the receipt extractor application, the emphasis will be on the execution speed and stability on the mobile app. Therefore, Flutter, as shown in </w:t>
       </w:r>
       <w:r>
         <w:rPr>
@@ -4953,7 +5862,7 @@
         <w:fldChar w:fldCharType="end"/>
       </w:r>
       <w:r>
-        <w:t xml:space="preserve"> is fast with different feature for development such has the hot reload with the portability from android to iOS without code modification.</w:t>
+        <w:t>, is fast with different features for development, such has the hot reload with the portability from Android to iOS without code modification.</w:t>
       </w:r>
     </w:p>
     <w:p/>
@@ -5324,8 +6233,9 @@
       <w:pPr>
         <w:pStyle w:val="Heading2"/>
       </w:pPr>
-      <w:bookmarkStart w:id="35" w:name="_Toc163489398"/>
-      <w:r>
+      <w:bookmarkStart w:id="35" w:name="_Toc163649913"/>
+      <w:r>
+        <w:lastRenderedPageBreak/>
         <w:t>Conclusion</w:t>
       </w:r>
       <w:bookmarkEnd w:id="35"/>
@@ -5335,10 +6245,9 @@
       <w:pPr>
         <w:pStyle w:val="Heading1"/>
       </w:pPr>
-      <w:bookmarkStart w:id="36" w:name="_Toc163489399"/>
-      <w:bookmarkStart w:id="37" w:name="_Ref163492992"/>
-      <w:r>
-        <w:lastRenderedPageBreak/>
+      <w:bookmarkStart w:id="36" w:name="_Ref163492992"/>
+      <w:bookmarkStart w:id="37" w:name="_Toc163649914"/>
+      <w:r>
         <w:t>Requirements specification</w:t>
       </w:r>
       <w:bookmarkEnd w:id="36"/>
@@ -5553,7 +6462,7 @@
       <w:pPr>
         <w:pStyle w:val="Heading2"/>
       </w:pPr>
-      <w:bookmarkStart w:id="38" w:name="_Toc163489400"/>
+      <w:bookmarkStart w:id="38" w:name="_Toc163649915"/>
       <w:r>
         <w:t>Receipt Section Detection</w:t>
       </w:r>
@@ -5561,7 +6470,7 @@
     </w:p>
     <w:p>
       <w:r>
-        <w:t xml:space="preserve">Has referred while analyzing </w:t>
+        <w:t xml:space="preserve">As referenced while analyzing </w:t>
       </w:r>
       <w:r>
         <w:rPr>
@@ -5619,7 +6528,15 @@
         <w:t xml:space="preserve"> </w:t>
       </w:r>
       <w:r>
-        <w:t xml:space="preserve"> referring to Darsha work </w:t>
+        <w:rPr>
+          <w:i/>
+          <w:iCs/>
+          <w:u w:val="single"/>
+        </w:rPr>
+        <w:t>,</w:t>
+      </w:r>
+      <w:r>
+        <w:t xml:space="preserve"> it presented technologies of detection of the different sections of a receipt before applying the text extraction </w:t>
       </w:r>
       <w:r>
         <w:fldChar w:fldCharType="begin"/>
@@ -5640,7 +6557,7 @@
         <w:fldChar w:fldCharType="end"/>
       </w:r>
       <w:r>
-        <w:t>, it showed technologies of detection of the different section of the receipt  before applying the text extraction. These strategies will be kept by detecting the key element of the receipt to increase the formatting and classification of the receipt data by developing an image recognition model to identify the precises area representing some element of the receipt such has the total, items list, time and shop information.</w:t>
+        <w:t>. These strategies will be kept by detecting the key element of the receipt to increase the formatting and classification of the receipt data by developing an image recognition model to identify the precise areas representing some elements of the receipt, such has the total, items list, time, and shop information.</w:t>
       </w:r>
     </w:p>
     <w:p/>
@@ -5648,7 +6565,7 @@
       <w:pPr>
         <w:pStyle w:val="Heading2"/>
       </w:pPr>
-      <w:bookmarkStart w:id="39" w:name="_Toc163489401"/>
+      <w:bookmarkStart w:id="39" w:name="_Toc163649916"/>
       <w:r>
         <w:t>Text Extraction</w:t>
       </w:r>
@@ -5881,7 +6798,7 @@
         <w:fldChar w:fldCharType="end"/>
       </w:r>
       <w:r>
-        <w:t>) showing Optical Character Recognition (OCR) technologies such has Tesseract OCR and Google Cloud Vision API, along with advance machine learning models. Has present in all three research papers criticizes, show the importance of the text extraction has a key feature impacting the precision of the global system.</w:t>
+        <w:t>) showing Optical Character Recognition (OCR) technologies, such has Tesseract OCR and Google Cloud Vision API, along with advanced machine learning models. Presented in all three research papers, it shows the importance of the text extraction as a vital feature as it impacts the precision of the global system.</w:t>
       </w:r>
     </w:p>
     <w:p/>
@@ -5889,14 +6806,16 @@
       <w:pPr>
         <w:pStyle w:val="Heading2"/>
       </w:pPr>
-      <w:bookmarkStart w:id="40" w:name="_Toc163489402"/>
-      <w:r>
-        <w:lastRenderedPageBreak/>
+      <w:bookmarkStart w:id="40" w:name="_Toc163649917"/>
+      <w:r>
         <w:t>Format and Classify text extraction.</w:t>
       </w:r>
       <w:bookmarkEnd w:id="40"/>
     </w:p>
     <w:p>
+      <w:pPr>
+        <w:spacing w:line="259" w:lineRule="auto"/>
+      </w:pPr>
       <w:r>
         <w:t xml:space="preserve">After extracting the raw data from the receipt, a formatting and classification showed in </w:t>
       </w:r>
@@ -6006,7 +6925,7 @@
         <w:t xml:space="preserve"> </w:t>
       </w:r>
       <w:r>
-        <w:t>underscore the effeteness of machine learning algorithm for text classification  using model such has LinearSVC and MLPClassifier. This approach facilitates the classification of the receipt and the formatting of the output to facilitate the uniformities of the data structure for a possible database storage and analytics.</w:t>
+        <w:t>underscore the effectiveness of the machine learning algorithm for text classification  using models such has LinearSVC and MLPClassifier. This approach facilitates the classification of the receipt and the formatting of the output to enable the uniformities of the data structure for a possible database storage and analytics.</w:t>
       </w:r>
     </w:p>
     <w:p/>
@@ -6014,7 +6933,7 @@
       <w:pPr>
         <w:pStyle w:val="Heading2"/>
       </w:pPr>
-      <w:bookmarkStart w:id="41" w:name="_Toc163489403"/>
+      <w:bookmarkStart w:id="41" w:name="_Toc163649918"/>
       <w:r>
         <w:t>User Interface</w:t>
       </w:r>
@@ -6022,7 +6941,7 @@
     </w:p>
     <w:p>
       <w:r>
-        <w:t xml:space="preserve">Even if the papers criticize for the receipt extraction show multiple technologies for the processing, none of them provide user interface for common user to use these technologies, which without will restrict the usage of the software to specialized set of users. Therefore, a User Interface (UI) is required increase the spectrum of possible user. As showed in </w:t>
+        <w:t xml:space="preserve">Even though the papers criticize the receipt extraction, it showcases multiple technologies for the processing, but none of them provide user-interface for common users to employ these technologies, which without this will restrict the usage of the software to specialized set of users. Therefore, a User Interface (UI) is required to increase the spectrum of possible users. As showed in </w:t>
       </w:r>
       <w:r>
         <w:rPr>
@@ -6077,10 +6996,13 @@
           <w:iCs/>
           <w:u w:val="single"/>
         </w:rPr>
+        <w:t xml:space="preserve"> ,</w:t>
+      </w:r>
+      <w:r>
         <w:t xml:space="preserve"> </w:t>
       </w:r>
       <w:r>
-        <w:t xml:space="preserve">base on the research paper from Wu </w:t>
+        <w:t xml:space="preserve">comparing Flutter and React Native mobile developing framework </w:t>
       </w:r>
       <w:r>
         <w:fldChar w:fldCharType="begin"/>
@@ -6101,7 +7023,7 @@
         <w:fldChar w:fldCharType="end"/>
       </w:r>
       <w:r>
-        <w:t xml:space="preserve"> comparing Flutter and React Native mobile developing framework. These frameworks demonstrating the portability of the UI development through multiple devise common use of the system.</w:t>
+        <w:t>. These frameworks demonstrated the portability of the UI development through multiple devise common use of the system.</w:t>
       </w:r>
     </w:p>
     <w:p/>
@@ -6112,7 +7034,7 @@
       <w:pPr>
         <w:pStyle w:val="Heading1"/>
       </w:pPr>
-      <w:bookmarkStart w:id="42" w:name="_Toc163489404"/>
+      <w:bookmarkStart w:id="42" w:name="_Toc163649919"/>
       <w:r>
         <w:t>Design</w:t>
       </w:r>
@@ -6229,7 +7151,7 @@
         <w:fldChar w:fldCharType="end"/>
       </w:r>
       <w:r>
-        <w:t>, we can now discuss of the design of the system of application. At that stage of development, it can be separated into two distinct part which will be working together: the server side which will manage all the computationally exhausting processing such has the “receipt extraction feature” to reduce the execution time and provide a better user experience, and on the other side the mobile application which will be use has gateway for the user to use the system and communicate with the server. In the next sections we can have a list of the feature which will be integrated.</w:t>
+        <w:t>, we can now discuss the design of the system application. At that stage of development, it can be separated into two distinct parts, which will be working together simultaneously. The server side, which will manage all the computationally exhausting processing, such as the “receipt extraction feature” which will reduce the execution time and provide a better user experience while communicating with the database. Also, everything will be built in a docker container to offer an easy deployment on any device. And on the other hand, the mobile application will be used as a gateway for the user to operate the system and communicate with the server. In the next following sections, a list of the features will be integrated.</w:t>
       </w:r>
     </w:p>
     <w:p/>
@@ -6237,8 +7159,9 @@
       <w:pPr>
         <w:pStyle w:val="Heading2"/>
       </w:pPr>
-      <w:bookmarkStart w:id="43" w:name="_Toc163489406"/>
-      <w:r>
+      <w:bookmarkStart w:id="43" w:name="_Toc163649920"/>
+      <w:r>
+        <w:lastRenderedPageBreak/>
         <w:t>S</w:t>
       </w:r>
       <w:r>
@@ -6308,7 +7231,6 @@
         <w:ind w:left="1080"/>
       </w:pPr>
       <w:r>
-        <w:lastRenderedPageBreak/>
         <w:t>Database.</w:t>
       </w:r>
     </w:p>
@@ -6330,25 +7252,28 @@
       <w:pPr>
         <w:pStyle w:val="Heading3"/>
       </w:pPr>
+      <w:bookmarkStart w:id="44" w:name="_Toc163649921"/>
       <w:r>
         <w:t>Receipt extraction feature.</w:t>
       </w:r>
-    </w:p>
-    <w:p>
-      <w:r>
-        <w:t xml:space="preserve">As previously mentioned, the receipt extraction is the key feature of the system which has for global purpose to extract from a receipt image into a specific format while predicting the type of the receipt. The field which will be extracted are the shop information, the list of items, the total and the date of the transaction to be formatted into a json format to be stored into a database. The structure of this feature is composed of three major parts, the receipt section image recognition model, followed by the text extraction of these section and finally the formatting and classification of the receipt extracted data. </w:t>
+      <w:bookmarkEnd w:id="44"/>
+    </w:p>
+    <w:p>
+      <w:commentRangeStart w:id="45"/>
+      <w:r>
+        <w:t xml:space="preserve">As previously mentioned, the receipt extraction is the key feature of the system which has global purpose to extract from a receipt image into a specific format while predicting the type of receipt. The fields which will be extracted are the shop information, the list of items, the total, and the date of the transaction, which are to be formatted into a json format to be stored in a database. The structure of this feature is composed of three major parts; the receipt section image recognition model, followed by the text extraction of this section, and finally, the formatting and classification of the receipt extracted data. </w:t>
       </w:r>
     </w:p>
     <w:p/>
     <w:p>
       <w:r>
-        <w:t>The receipt section detection model is the first step of the receipt extraction feature. The model will compose of a Yolo v8 model (You Only Look Once) to predict the different receipt sections explain in the precedent paragraph trained by Mauritian receipt to better predict the section of the receipt. To enter more in detail, the prediction will take has input a picture of 640 per 640 pixel and return for each class (chop information, item list, …) their coordinate on the picture.</w:t>
+        <w:t>The receipt section detection model is the first step of the receipt extraction feature. The model will compose of a YOLO v8 model to predict the different receipt sections, which are explained in the preceding paragraph trained by Mauritian receipt to better predict the section of the receipt. To describe in more detail, the prediction will take input as a picture of 640 per 640 pixel and return for each class (chop information, item list, …) their coordinate on the picture.</w:t>
       </w:r>
     </w:p>
     <w:p/>
     <w:p>
       <w:r>
-        <w:t xml:space="preserve">The second step is this feature is the extraction the text display of these class extracts through Optical Character Recognition (OCR), for each detected class, a sub-image compose of coordinate of the class prediction and the text from it are extracted. As for the choice of the OCR, based on the different OCR technologies showed in the </w:t>
+        <w:t xml:space="preserve">The second step of this feature is the extraction of the text display of these class extracts through OCR, for each detected class, a sub-image composed of coordinates of the class prediction, and the extracted text. As for the choice of the OCR, based on the different OCR technologies showed in the </w:t>
       </w:r>
       <w:r>
         <w:rPr>
@@ -6398,7 +7323,7 @@
         <w:fldChar w:fldCharType="end"/>
       </w:r>
       <w:r>
-        <w:t>, the OCR used would be Tesseract OCR due to his high efficiency and capacity to be deployed locally without using a third party services.</w:t>
+        <w:t>, the OCR used would be Tesseract OCR due to its high efficiency and capacity to be deployed locally without using a third-party service.</w:t>
       </w:r>
     </w:p>
     <w:p/>
@@ -6407,11 +7332,11 @@
         <w:keepNext/>
       </w:pPr>
       <w:r>
-        <w:t xml:space="preserve">Finally, will come the classification and formatting of the of the output of the previous function output. This task will be performed by a Custom Multi-Layer Perceptron (MLP) to firstly classify the receipt in categories (groceries, restaurant, cosmetics, electronics, </w:t>
+        <w:t xml:space="preserve">Finally, the classification and formatting of the of the output of the previous function output. This task will be performed by a Custom Multi-Layer Perceptron (MLP) to, firstly classify the receipt into categories (groceries, restaurant, cosmetics, electronics, etc.), </w:t>
       </w:r>
       <w:r>
         <w:lastRenderedPageBreak/>
-        <w:t xml:space="preserve">etc.), then format all the information into a specific format (see </w:t>
+        <w:t xml:space="preserve">then format all the information into a specific format (see </w:t>
       </w:r>
       <w:r>
         <w:rPr>
@@ -6427,22 +7352,14 @@
           <w:iCs/>
           <w:u w:val="single"/>
         </w:rPr>
-        <w:instrText xml:space="preserve"> REF _Ref163551864 \h </w:instrText>
-      </w:r>
-      <w:r>
-        <w:rPr>
-          <w:i/>
-          <w:iCs/>
-          <w:u w:val="single"/>
-        </w:rPr>
-      </w:r>
-      <w:r>
-        <w:rPr>
-          <w:i/>
-          <w:iCs/>
-          <w:u w:val="single"/>
-        </w:rPr>
-        <w:instrText xml:space="preserve"> \* MERGEFORMAT </w:instrText>
+        <w:instrText xml:space="preserve"> REF _Ref163551864 \h  \* MERGEFORMAT </w:instrText>
+      </w:r>
+      <w:r>
+        <w:rPr>
+          <w:i/>
+          <w:iCs/>
+          <w:u w:val="single"/>
+        </w:rPr>
       </w:r>
       <w:r>
         <w:rPr>
@@ -6489,30 +7406,31 @@
         <w:t>) in json for an easy manipulation afterward.</w:t>
       </w:r>
     </w:p>
+    <w:commentRangeEnd w:id="45"/>
     <w:p>
       <w:pPr>
         <w:keepNext/>
       </w:pPr>
+      <w:r>
+        <w:rPr>
+          <w:rStyle w:val="CommentReference"/>
+        </w:rPr>
+        <w:commentReference w:id="45"/>
+      </w:r>
     </w:p>
     <w:p>
       <w:pPr>
         <w:keepNext/>
       </w:pPr>
     </w:p>
-    <w:p>
-      <w:pPr>
-        <w:pStyle w:val="Heading2"/>
-      </w:pPr>
+    <w:bookmarkStart w:id="46" w:name="_MON_1774173266"/>
+    <w:bookmarkEnd w:id="46"/>
+    <w:p>
       <w:r>
         <w:rPr>
           <w:noProof/>
         </w:rPr>
-      </w:r>
-      <w:r>
-        <w:rPr>
-          <w:noProof/>
-        </w:rPr>
-        <w:object w:dxaOrig="9020" w:dyaOrig="4880" w14:anchorId="3E5F0388">
+        <w:object w:dxaOrig="9020" w:dyaOrig="4880" w14:anchorId="11BA8597">
           <v:shapetype id="_x0000_t75" coordsize="21600,21600" o:spt="75" o:preferrelative="t" path="m@4@5l@4@11@9@11@9@5xe" filled="f" stroked="f">
             <v:stroke joinstyle="miter"/>
             <v:formulas>
@@ -6532,10 +7450,10 @@
             <v:path o:extrusionok="f" gradientshapeok="t" o:connecttype="rect"/>
             <o:lock v:ext="edit" aspectratio="t"/>
           </v:shapetype>
-          <v:shape id="_x0000_i1026" type="#_x0000_t75" alt="" style="width:451pt;height:244pt;mso-width-percent:0;mso-height-percent:0;mso-width-percent:0;mso-height-percent:0" o:ole="">
+          <v:shape id="_x0000_i1025" type="#_x0000_t75" alt="" style="width:450.55pt;height:243.25pt;mso-width-percent:0;mso-height-percent:0;mso-width-percent:0;mso-height-percent:0" o:ole="">
             <v:imagedata r:id="rId10" o:title=""/>
           </v:shape>
-          <o:OLEObject Type="Embed" ProgID="Word.Document.12" ShapeID="_x0000_i1026" DrawAspect="Content" ObjectID="_1774169565" r:id="rId11">
+          <o:OLEObject Type="Embed" ProgID="Word.Document.12" ShapeID="_x0000_i1025" DrawAspect="Content" ObjectID="_1774265805" r:id="rId11">
             <o:FieldCodes>\s</o:FieldCodes>
           </o:OLEObject>
         </w:object>
@@ -6545,7 +7463,7 @@
       <w:pPr>
         <w:pStyle w:val="Caption"/>
       </w:pPr>
-      <w:bookmarkStart w:id="44" w:name="_Ref163551864"/>
+      <w:bookmarkStart w:id="47" w:name="_Ref163551864"/>
       <w:r>
         <w:t xml:space="preserve">Figure </w:t>
       </w:r>
@@ -6570,7 +7488,7 @@
       <w:r>
         <w:t xml:space="preserve"> - Receipt Extraction Feature output </w:t>
       </w:r>
-      <w:bookmarkEnd w:id="44"/>
+      <w:bookmarkEnd w:id="47"/>
       <w:r>
         <w:t>format.</w:t>
       </w:r>
@@ -6581,13 +7499,20 @@
       <w:pPr>
         <w:pStyle w:val="Heading3"/>
       </w:pPr>
+      <w:bookmarkStart w:id="48" w:name="_Toc163649922"/>
       <w:r>
         <w:t>User Correction Feature.</w:t>
       </w:r>
-    </w:p>
-    <w:p>
-      <w:r>
-        <w:t xml:space="preserve">While the data will be automatically extracted, the user will have the opportunity to “review” the extracted data, through the flutter application interface, to ensure the correctness of the data which will be store into the database. The corrected data will be set has “reviewed” and will be accessible by the analytics feature to ensure the accuracy of the data. The structure of the feature can be seen in the sequence diagram </w:t>
+      <w:bookmarkEnd w:id="48"/>
+    </w:p>
+    <w:p>
+      <w:r>
+        <w:t>While the data will be automatically extracted, the user will have the opportunity to “review” the extracted data, through the flutter application interface, to ensure the data is correct, which will be stored in the database. The corrected data will be set as “reviewed” and will be accessible by the analytics feature to ensure the accuracy of the data. The structure of the feature can be seen in the sequence diagram.</w:t>
+      </w:r>
+    </w:p>
+    <w:p>
+      <w:r>
+        <w:t xml:space="preserve"> </w:t>
       </w:r>
       <w:r>
         <w:rPr>
@@ -6603,13 +7528,308 @@
       <w:pPr>
         <w:pStyle w:val="Heading3"/>
       </w:pPr>
+      <w:bookmarkStart w:id="49" w:name="_Toc163649923"/>
       <w:r>
         <w:t>Server Communication</w:t>
       </w:r>
-    </w:p>
-    <w:p>
-      <w:r>
-        <w:t>As for the communication between the application and the server, the server will be hosting a FastAPI app which will handle the different http requests to execute the wanted set of function and return the result to the mobile application.  Each endpoint is link to a feature of the server and will act has the core of the server.</w:t>
+      <w:bookmarkEnd w:id="49"/>
+      <w:r>
+        <w:t xml:space="preserve"> </w:t>
+      </w:r>
+    </w:p>
+    <w:p>
+      <w:r>
+        <w:t>As for the communication between the server and the application, the HTTP (Hypertext Transfer Protocol) will be integrally handled by a FastAPI application host into the server. The primary function of the FastAPI app is to execute the requested server feature and relay back the result to the mobile app. Each endpoint will be related to a feature of the server and therefore, forming the server’s operation core.</w:t>
+      </w:r>
+    </w:p>
+    <w:p>
+      <w:r>
+        <w:tab/>
+      </w:r>
+    </w:p>
+    <w:p/>
+    <w:p>
+      <w:pPr>
+        <w:pStyle w:val="Heading3"/>
+      </w:pPr>
+      <w:bookmarkStart w:id="50" w:name="_Toc163649924"/>
+      <w:r>
+        <w:t>Database</w:t>
+      </w:r>
+      <w:bookmarkEnd w:id="50"/>
+    </w:p>
+    <w:p>
+      <w:pPr>
+        <w:rPr>
+          <w:color w:val="000000" w:themeColor="text1"/>
+        </w:rPr>
+      </w:pPr>
+    </w:p>
+    <w:p>
+      <w:pPr>
+        <w:rPr>
+          <w:color w:val="000000" w:themeColor="text1"/>
+        </w:rPr>
+      </w:pPr>
+      <w:r>
+        <w:rPr>
+          <w:color w:val="000000" w:themeColor="text1"/>
+        </w:rPr>
+        <w:t xml:space="preserve">The server architecture will include a database system which will maintain user and receipt’s related data. Using Docker technology, the server will use a PostgreSQL </w:t>
+      </w:r>
+      <w:r>
+        <w:rPr>
+          <w:color w:val="000000" w:themeColor="text1"/>
+        </w:rPr>
+        <w:lastRenderedPageBreak/>
+        <w:t xml:space="preserve">database </w:t>
+      </w:r>
+      <w:r>
+        <w:rPr>
+          <w:color w:val="000000" w:themeColor="text1"/>
+        </w:rPr>
+        <w:t>initializing</w:t>
+      </w:r>
+      <w:r>
+        <w:rPr>
+          <w:color w:val="000000" w:themeColor="text1"/>
+        </w:rPr>
+        <w:t xml:space="preserve"> alongside the server’s image. During the server’s image building, the PostgreSQL image will be initialized</w:t>
+      </w:r>
+      <w:r>
+        <w:rPr>
+          <w:color w:val="000000" w:themeColor="text1"/>
+        </w:rPr>
+        <w:t>,</w:t>
+      </w:r>
+      <w:r>
+        <w:rPr>
+          <w:color w:val="000000" w:themeColor="text1"/>
+        </w:rPr>
+        <w:t xml:space="preserve"> and if in absence of pre-existing data, the database schema will be initialized through the execution of an SQL scripts. The usage of docker will ensure a seamless integration of the system.</w:t>
+      </w:r>
+    </w:p>
+    <w:p>
+      <w:pPr>
+        <w:rPr>
+          <w:color w:val="000000" w:themeColor="text1"/>
+        </w:rPr>
+      </w:pPr>
+    </w:p>
+    <w:p>
+      <w:pPr>
+        <w:rPr>
+          <w:color w:val="000000" w:themeColor="text1"/>
+        </w:rPr>
+      </w:pPr>
+      <w:r>
+        <w:rPr>
+          <w:color w:val="000000" w:themeColor="text1"/>
+        </w:rPr>
+        <w:t>The database schema is composed of three primary tables, outline as follows:</w:t>
+      </w:r>
+    </w:p>
+    <w:p>
+      <w:pPr>
+        <w:pStyle w:val="ListParagraph"/>
+        <w:numPr>
+          <w:ilvl w:val="0"/>
+          <w:numId w:val="8"/>
+        </w:numPr>
+        <w:rPr>
+          <w:color w:val="000000" w:themeColor="text1"/>
+        </w:rPr>
+      </w:pPr>
+      <w:r>
+        <w:rPr>
+          <w:color w:val="000000" w:themeColor="text1"/>
+        </w:rPr>
+        <w:t>Users table: A table for user related information.</w:t>
+      </w:r>
+    </w:p>
+    <w:p>
+      <w:pPr>
+        <w:pStyle w:val="ListParagraph"/>
+        <w:numPr>
+          <w:ilvl w:val="0"/>
+          <w:numId w:val="8"/>
+        </w:numPr>
+        <w:rPr>
+          <w:color w:val="000000" w:themeColor="text1"/>
+        </w:rPr>
+      </w:pPr>
+      <w:r>
+        <w:rPr>
+          <w:color w:val="000000" w:themeColor="text1"/>
+        </w:rPr>
+        <w:t>Raw Receipt Table: A table to store the unprocessed data before any data manipulation.</w:t>
+      </w:r>
+    </w:p>
+    <w:p>
+      <w:pPr>
+        <w:pStyle w:val="ListParagraph"/>
+        <w:numPr>
+          <w:ilvl w:val="0"/>
+          <w:numId w:val="8"/>
+        </w:numPr>
+        <w:rPr>
+          <w:color w:val="000000" w:themeColor="text1"/>
+        </w:rPr>
+      </w:pPr>
+      <w:r>
+        <w:rPr>
+          <w:color w:val="000000" w:themeColor="text1"/>
+        </w:rPr>
+        <w:t>Receipts Tables: A table which will contain all data related to the receipt extraction.</w:t>
+      </w:r>
+    </w:p>
+    <w:p>
+      <w:pPr>
+        <w:rPr>
+          <w:color w:val="000000" w:themeColor="text1"/>
+        </w:rPr>
+      </w:pPr>
+    </w:p>
+    <w:p>
+      <w:pPr>
+        <w:rPr>
+          <w:color w:val="000000" w:themeColor="text1"/>
+        </w:rPr>
+      </w:pPr>
+      <w:r>
+        <w:rPr>
+          <w:color w:val="000000" w:themeColor="text1"/>
+        </w:rPr>
+        <w:t>Each table use a specific purpose and all tables’ keys can be found in the database schema showed in [</w:t>
+      </w:r>
+      <w:r>
+        <w:rPr>
+          <w:color w:val="FF0000"/>
+          <w:sz w:val="36"/>
+          <w:szCs w:val="36"/>
+        </w:rPr>
+        <w:t>insert reference to database schema]</w:t>
+      </w:r>
+    </w:p>
+    <w:p>
+      <w:pPr>
+        <w:rPr>
+          <w:color w:val="000000" w:themeColor="text1"/>
+        </w:rPr>
+      </w:pPr>
+    </w:p>
+    <w:p>
+      <w:pPr>
+        <w:pStyle w:val="Heading2"/>
+      </w:pPr>
+      <w:bookmarkStart w:id="51" w:name="_Toc163649925"/>
+      <w:r>
+        <w:t>Application</w:t>
+      </w:r>
+      <w:bookmarkEnd w:id="51"/>
+    </w:p>
+    <w:p>
+      <w:pPr>
+        <w:pStyle w:val="ListParagraph"/>
+        <w:numPr>
+          <w:ilvl w:val="1"/>
+          <w:numId w:val="7"/>
+        </w:numPr>
+        <w:ind w:left="1080"/>
+      </w:pPr>
+      <w:r>
+        <w:t>Upload receipt picture for receipt extraction.</w:t>
+      </w:r>
+    </w:p>
+    <w:p>
+      <w:pPr>
+        <w:pStyle w:val="ListParagraph"/>
+        <w:numPr>
+          <w:ilvl w:val="1"/>
+          <w:numId w:val="7"/>
+        </w:numPr>
+        <w:ind w:left="1080"/>
+      </w:pPr>
+      <w:r>
+        <w:t>List receipt historical.</w:t>
+      </w:r>
+    </w:p>
+    <w:p>
+      <w:pPr>
+        <w:pStyle w:val="ListParagraph"/>
+        <w:numPr>
+          <w:ilvl w:val="1"/>
+          <w:numId w:val="7"/>
+        </w:numPr>
+        <w:ind w:left="1080"/>
+      </w:pPr>
+      <w:r>
+        <w:t>Analytics generation</w:t>
+      </w:r>
+    </w:p>
+    <w:p>
+      <w:pPr>
+        <w:pStyle w:val="ListParagraph"/>
+        <w:numPr>
+          <w:ilvl w:val="1"/>
+          <w:numId w:val="7"/>
+        </w:numPr>
+        <w:ind w:left="1080"/>
+      </w:pPr>
+      <w:r>
+        <w:t>Application communication with server.</w:t>
+      </w:r>
+    </w:p>
+    <w:p/>
+    <w:p>
+      <w:pPr>
+        <w:pStyle w:val="Heading3"/>
+      </w:pPr>
+      <w:bookmarkStart w:id="52" w:name="_Toc163649926"/>
+      <w:r>
+        <w:t>Receipt upload for receipt extraction.</w:t>
+      </w:r>
+      <w:bookmarkEnd w:id="52"/>
+    </w:p>
+    <w:p>
+      <w:r>
+        <w:t>On the user side, the key feature of the application is the upload of the receipt of the extraction of its data to be stored in the database. The first step is the loading of the receipt, either through the uploading from the phone gallery, or a live capture through the camera. It is then followed by the upload to the server through http post request, where the receipt extraction will be done. The result will be stored as “pending” status in the database before being sent back to the mobile application. With the result of the extraction, the user will have the option to review and modify the result to correct potential error before being sent back to the server to update the receipt data stored in the database and set is status as “reviewed”.</w:t>
+      </w:r>
+    </w:p>
+    <w:p/>
+    <w:p>
+      <w:pPr>
+        <w:pStyle w:val="Heading3"/>
+      </w:pPr>
+      <w:bookmarkStart w:id="53" w:name="_Toc163649927"/>
+      <w:r>
+        <w:t>List Receipt Historical</w:t>
+      </w:r>
+      <w:bookmarkEnd w:id="53"/>
+    </w:p>
+    <w:p>
+      <w:r>
+        <w:t>The application will allow the user to review their historical entries in a form of a list where key information about the receipt will be display. It will query the “reviewed” status receipt from the user before formatting the data for display.</w:t>
+      </w:r>
+    </w:p>
+    <w:p/>
+    <w:p>
+      <w:pPr>
+        <w:pStyle w:val="Heading3"/>
+      </w:pPr>
+      <w:bookmarkStart w:id="54" w:name="_Toc163649928"/>
+      <w:r>
+        <w:t>Analytics</w:t>
+      </w:r>
+      <w:bookmarkEnd w:id="54"/>
+    </w:p>
+    <w:p>
+      <w:r>
+        <w:t xml:space="preserve">The application will offer the user the possibilities to show analytics through their data stored in the database. When this page has loaded, the current user’s data will be requested to the server, which will query it from the database back to the mobile application. The data will be processed directly from the application during the building </w:t>
+      </w:r>
+      <w:r>
+        <w:lastRenderedPageBreak/>
+        <w:t>of the widget to create different analytics for the user. The first graph provided will be a line graph showing the sum of purchase/s per day within a range of one month, with the capacity to display for older month/s. It will allow the user to keep track of the money spent during the month. A second graph provided will be generated as a pie graph that shows the sum of money spent per receipt categories (groceries, restaurant, etc.) per month, also with the ability to see data of older month/s. It will allow the user to view the amount for each category and allow it to manage a potential budget.</w:t>
       </w:r>
     </w:p>
     <w:p/>
@@ -6642,24 +7862,44 @@
       </w:r>
     </w:p>
   </w:comment>
+  <w:comment w:id="45" w:author="damien maujean" w:date="2024-04-09T15:12:00Z" w:initials="dm">
+    <w:p>
+      <w:r>
+        <w:rPr>
+          <w:rStyle w:val="CommentReference"/>
+        </w:rPr>
+        <w:annotationRef/>
+      </w:r>
+      <w:r>
+        <w:rPr>
+          <w:sz w:val="20"/>
+          <w:szCs w:val="20"/>
+        </w:rPr>
+        <w:t>Add about user correcting output before storing into database</w:t>
+      </w:r>
+    </w:p>
+  </w:comment>
 </w:comments>
 </file>
 
 <file path=word/commentsExtended.xml><?xml version="1.0" encoding="utf-8"?>
 <w15:commentsEx xmlns:wpc="http://schemas.microsoft.com/office/word/2010/wordprocessingCanvas" xmlns:cx="http://schemas.microsoft.com/office/drawing/2014/chartex" xmlns:cx1="http://schemas.microsoft.com/office/drawing/2015/9/8/chartex" xmlns:cx2="http://schemas.microsoft.com/office/drawing/2015/10/21/chartex" xmlns:cx3="http://schemas.microsoft.com/office/drawing/2016/5/9/chartex" xmlns:cx4="http://schemas.microsoft.com/office/drawing/2016/5/10/chartex" xmlns:cx5="http://schemas.microsoft.com/office/drawing/2016/5/11/chartex" xmlns:cx6="http://schemas.microsoft.com/office/drawing/2016/5/12/chartex" xmlns:cx7="http://schemas.microsoft.com/office/drawing/2016/5/13/chartex" xmlns:cx8="http://schemas.microsoft.com/office/drawing/2016/5/14/chartex" xmlns:mc="http://schemas.openxmlformats.org/markup-compatibility/2006" xmlns:aink="http://schemas.microsoft.com/office/drawing/2016/ink" xmlns:am3d="http://schemas.microsoft.com/office/drawing/2017/model3d" xmlns:o="urn:schemas-microsoft-com:office:office" xmlns:oel="http://schemas.microsoft.com/office/2019/extlst" xmlns:r="http://schemas.openxmlformats.org/officeDocument/2006/relationships" xmlns:m="http://schemas.openxmlformats.org/officeDocument/2006/math" xmlns:v="urn:schemas-microsoft-com:vml" xmlns:wp14="http://schemas.microsoft.com/office/word/2010/wordprocessingDrawing" xmlns:wp="http://schemas.openxmlformats.org/drawingml/2006/wordprocessingDrawing" xmlns:w10="urn:schemas-microsoft-com:office:word" xmlns:w="http://schemas.openxmlformats.org/wordprocessingml/2006/main" xmlns:w14="http://schemas.microsoft.com/office/word/2010/wordml" xmlns:w15="http://schemas.microsoft.com/office/word/2012/wordml" xmlns:w16cex="http://schemas.microsoft.com/office/word/2018/wordml/cex" xmlns:w16cid="http://schemas.microsoft.com/office/word/2016/wordml/cid" xmlns:w16="http://schemas.microsoft.com/office/word/2018/wordml" xmlns:w16sdtdh="http://schemas.microsoft.com/office/word/2020/wordml/sdtdatahash" xmlns:w16se="http://schemas.microsoft.com/office/word/2015/wordml/symex" xmlns:wpg="http://schemas.microsoft.com/office/word/2010/wordprocessingGroup" xmlns:wpi="http://schemas.microsoft.com/office/word/2010/wordprocessingInk" xmlns:wne="http://schemas.microsoft.com/office/word/2006/wordml" xmlns:wps="http://schemas.microsoft.com/office/word/2010/wordprocessingShape" mc:Ignorable="w14 w15 w16se w16cid w16 w16cex w16sdtdh wp14">
-  <w15:commentEx w15:paraId="41087D8F" w15:done="0"/>
+  <w15:commentEx w15:paraId="0FDF617E" w15:done="0"/>
+  <w15:commentEx w15:paraId="07ABE942" w15:done="0"/>
 </w15:commentsEx>
 </file>
 
 <file path=word/commentsExtensible.xml><?xml version="1.0" encoding="utf-8"?>
 <w16cex:commentsExtensible xmlns:wpc="http://schemas.microsoft.com/office/word/2010/wordprocessingCanvas" xmlns:cx="http://schemas.microsoft.com/office/drawing/2014/chartex" xmlns:cx1="http://schemas.microsoft.com/office/drawing/2015/9/8/chartex" xmlns:cx2="http://schemas.microsoft.com/office/drawing/2015/10/21/chartex" xmlns:cx3="http://schemas.microsoft.com/office/drawing/2016/5/9/chartex" xmlns:cx4="http://schemas.microsoft.com/office/drawing/2016/5/10/chartex" xmlns:cx5="http://schemas.microsoft.com/office/drawing/2016/5/11/chartex" xmlns:cx6="http://schemas.microsoft.com/office/drawing/2016/5/12/chartex" xmlns:cx7="http://schemas.microsoft.com/office/drawing/2016/5/13/chartex" xmlns:cx8="http://schemas.microsoft.com/office/drawing/2016/5/14/chartex" xmlns:cr="http://schemas.microsoft.com/office/comments/2020/reactions" xmlns:mc="http://schemas.openxmlformats.org/markup-compatibility/2006" xmlns:aink="http://schemas.microsoft.com/office/drawing/2016/ink" xmlns:am3d="http://schemas.microsoft.com/office/drawing/2017/model3d" xmlns:o="urn:schemas-microsoft-com:office:office" xmlns:oel="http://schemas.microsoft.com/office/2019/extlst" xmlns:r="http://schemas.openxmlformats.org/officeDocument/2006/relationships" xmlns:m="http://schemas.openxmlformats.org/officeDocument/2006/math" xmlns:v="urn:schemas-microsoft-com:vml" xmlns:wp14="http://schemas.microsoft.com/office/word/2010/wordprocessingDrawing" xmlns:wp="http://schemas.openxmlformats.org/drawingml/2006/wordprocessingDrawing" xmlns:w10="urn:schemas-microsoft-com:office:word" xmlns:w="http://schemas.openxmlformats.org/wordprocessingml/2006/main" xmlns:w14="http://schemas.microsoft.com/office/word/2010/wordml" xmlns:w15="http://schemas.microsoft.com/office/word/2012/wordml" xmlns:w16cex="http://schemas.microsoft.com/office/word/2018/wordml/cex" xmlns:w16cid="http://schemas.microsoft.com/office/word/2016/wordml/cid" xmlns:w16="http://schemas.microsoft.com/office/word/2018/wordml" xmlns:w16sdtdh="http://schemas.microsoft.com/office/word/2020/wordml/sdtdatahash" xmlns:w16se="http://schemas.microsoft.com/office/word/2015/wordml/symex" xmlns:wpg="http://schemas.microsoft.com/office/word/2010/wordprocessingGroup" xmlns:wpi="http://schemas.microsoft.com/office/word/2010/wordprocessingInk" xmlns:wne="http://schemas.microsoft.com/office/word/2006/wordml" xmlns:wps="http://schemas.microsoft.com/office/word/2010/wordprocessingShape" mc:Ignorable="w14 w15 w16se w16cid w16 w16cex w16sdtdh cr wp14">
   <w16cex:commentExtensible w16cex:durableId="14926193" w16cex:dateUtc="2024-04-08T06:29:00Z"/>
+  <w16cex:commentExtensible w16cex:durableId="2089C6CF" w16cex:dateUtc="2024-04-09T11:12:00Z"/>
 </w16cex:commentsExtensible>
 </file>
 
 <file path=word/commentsIds.xml><?xml version="1.0" encoding="utf-8"?>
 <w16cid:commentsIds xmlns:wpc="http://schemas.microsoft.com/office/word/2010/wordprocessingCanvas" xmlns:cx="http://schemas.microsoft.com/office/drawing/2014/chartex" xmlns:cx1="http://schemas.microsoft.com/office/drawing/2015/9/8/chartex" xmlns:cx2="http://schemas.microsoft.com/office/drawing/2015/10/21/chartex" xmlns:cx3="http://schemas.microsoft.com/office/drawing/2016/5/9/chartex" xmlns:cx4="http://schemas.microsoft.com/office/drawing/2016/5/10/chartex" xmlns:cx5="http://schemas.microsoft.com/office/drawing/2016/5/11/chartex" xmlns:cx6="http://schemas.microsoft.com/office/drawing/2016/5/12/chartex" xmlns:cx7="http://schemas.microsoft.com/office/drawing/2016/5/13/chartex" xmlns:cx8="http://schemas.microsoft.com/office/drawing/2016/5/14/chartex" xmlns:mc="http://schemas.openxmlformats.org/markup-compatibility/2006" xmlns:aink="http://schemas.microsoft.com/office/drawing/2016/ink" xmlns:am3d="http://schemas.microsoft.com/office/drawing/2017/model3d" xmlns:o="urn:schemas-microsoft-com:office:office" xmlns:oel="http://schemas.microsoft.com/office/2019/extlst" xmlns:r="http://schemas.openxmlformats.org/officeDocument/2006/relationships" xmlns:m="http://schemas.openxmlformats.org/officeDocument/2006/math" xmlns:v="urn:schemas-microsoft-com:vml" xmlns:wp14="http://schemas.microsoft.com/office/word/2010/wordprocessingDrawing" xmlns:wp="http://schemas.openxmlformats.org/drawingml/2006/wordprocessingDrawing" xmlns:w10="urn:schemas-microsoft-com:office:word" xmlns:w="http://schemas.openxmlformats.org/wordprocessingml/2006/main" xmlns:w14="http://schemas.microsoft.com/office/word/2010/wordml" xmlns:w15="http://schemas.microsoft.com/office/word/2012/wordml" xmlns:w16cex="http://schemas.microsoft.com/office/word/2018/wordml/cex" xmlns:w16cid="http://schemas.microsoft.com/office/word/2016/wordml/cid" xmlns:w16="http://schemas.microsoft.com/office/word/2018/wordml" xmlns:w16sdtdh="http://schemas.microsoft.com/office/word/2020/wordml/sdtdatahash" xmlns:w16se="http://schemas.microsoft.com/office/word/2015/wordml/symex" xmlns:wpg="http://schemas.microsoft.com/office/word/2010/wordprocessingGroup" xmlns:wpi="http://schemas.microsoft.com/office/word/2010/wordprocessingInk" xmlns:wne="http://schemas.microsoft.com/office/word/2006/wordml" xmlns:wps="http://schemas.microsoft.com/office/word/2010/wordprocessingShape" mc:Ignorable="w14 w15 w16se w16cid w16 w16cex w16sdtdh wp14">
-  <w16cid:commentId w16cid:paraId="41087D8F" w16cid:durableId="14926193"/>
+  <w16cid:commentId w16cid:paraId="0FDF617E" w16cid:durableId="14926193"/>
+  <w16cid:commentId w16cid:paraId="07ABE942" w16cid:durableId="2089C6CF"/>
 </w16cid:commentsIds>
 </file>
 
@@ -7359,6 +8599,119 @@
     </w:lvl>
   </w:abstractNum>
   <w:abstractNum w:abstractNumId="6" w15:restartNumberingAfterBreak="0">
+    <w:nsid w:val="670155B7"/>
+    <w:multiLevelType w:val="hybridMultilevel"/>
+    <w:tmpl w:val="38FED42E"/>
+    <w:lvl w:ilvl="0" w:tplc="08090001">
+      <w:start w:val="1"/>
+      <w:numFmt w:val="bullet"/>
+      <w:lvlText w:val=""/>
+      <w:lvlJc w:val="left"/>
+      <w:pPr>
+        <w:ind w:left="720" w:hanging="360"/>
+      </w:pPr>
+      <w:rPr>
+        <w:rFonts w:ascii="Symbol" w:hAnsi="Symbol" w:hint="default"/>
+      </w:rPr>
+    </w:lvl>
+    <w:lvl w:ilvl="1" w:tplc="08090003" w:tentative="1">
+      <w:start w:val="1"/>
+      <w:numFmt w:val="bullet"/>
+      <w:lvlText w:val="o"/>
+      <w:lvlJc w:val="left"/>
+      <w:pPr>
+        <w:ind w:left="1440" w:hanging="360"/>
+      </w:pPr>
+      <w:rPr>
+        <w:rFonts w:ascii="Courier New" w:hAnsi="Courier New" w:cs="Courier New" w:hint="default"/>
+      </w:rPr>
+    </w:lvl>
+    <w:lvl w:ilvl="2" w:tplc="08090005" w:tentative="1">
+      <w:start w:val="1"/>
+      <w:numFmt w:val="bullet"/>
+      <w:lvlText w:val=""/>
+      <w:lvlJc w:val="left"/>
+      <w:pPr>
+        <w:ind w:left="2160" w:hanging="360"/>
+      </w:pPr>
+      <w:rPr>
+        <w:rFonts w:ascii="Wingdings" w:hAnsi="Wingdings" w:hint="default"/>
+      </w:rPr>
+    </w:lvl>
+    <w:lvl w:ilvl="3" w:tplc="08090001" w:tentative="1">
+      <w:start w:val="1"/>
+      <w:numFmt w:val="bullet"/>
+      <w:lvlText w:val=""/>
+      <w:lvlJc w:val="left"/>
+      <w:pPr>
+        <w:ind w:left="2880" w:hanging="360"/>
+      </w:pPr>
+      <w:rPr>
+        <w:rFonts w:ascii="Symbol" w:hAnsi="Symbol" w:hint="default"/>
+      </w:rPr>
+    </w:lvl>
+    <w:lvl w:ilvl="4" w:tplc="08090003" w:tentative="1">
+      <w:start w:val="1"/>
+      <w:numFmt w:val="bullet"/>
+      <w:lvlText w:val="o"/>
+      <w:lvlJc w:val="left"/>
+      <w:pPr>
+        <w:ind w:left="3600" w:hanging="360"/>
+      </w:pPr>
+      <w:rPr>
+        <w:rFonts w:ascii="Courier New" w:hAnsi="Courier New" w:cs="Courier New" w:hint="default"/>
+      </w:rPr>
+    </w:lvl>
+    <w:lvl w:ilvl="5" w:tplc="08090005" w:tentative="1">
+      <w:start w:val="1"/>
+      <w:numFmt w:val="bullet"/>
+      <w:lvlText w:val=""/>
+      <w:lvlJc w:val="left"/>
+      <w:pPr>
+        <w:ind w:left="4320" w:hanging="360"/>
+      </w:pPr>
+      <w:rPr>
+        <w:rFonts w:ascii="Wingdings" w:hAnsi="Wingdings" w:hint="default"/>
+      </w:rPr>
+    </w:lvl>
+    <w:lvl w:ilvl="6" w:tplc="08090001" w:tentative="1">
+      <w:start w:val="1"/>
+      <w:numFmt w:val="bullet"/>
+      <w:lvlText w:val=""/>
+      <w:lvlJc w:val="left"/>
+      <w:pPr>
+        <w:ind w:left="5040" w:hanging="360"/>
+      </w:pPr>
+      <w:rPr>
+        <w:rFonts w:ascii="Symbol" w:hAnsi="Symbol" w:hint="default"/>
+      </w:rPr>
+    </w:lvl>
+    <w:lvl w:ilvl="7" w:tplc="08090003" w:tentative="1">
+      <w:start w:val="1"/>
+      <w:numFmt w:val="bullet"/>
+      <w:lvlText w:val="o"/>
+      <w:lvlJc w:val="left"/>
+      <w:pPr>
+        <w:ind w:left="5760" w:hanging="360"/>
+      </w:pPr>
+      <w:rPr>
+        <w:rFonts w:ascii="Courier New" w:hAnsi="Courier New" w:cs="Courier New" w:hint="default"/>
+      </w:rPr>
+    </w:lvl>
+    <w:lvl w:ilvl="8" w:tplc="08090005" w:tentative="1">
+      <w:start w:val="1"/>
+      <w:numFmt w:val="bullet"/>
+      <w:lvlText w:val=""/>
+      <w:lvlJc w:val="left"/>
+      <w:pPr>
+        <w:ind w:left="6480" w:hanging="360"/>
+      </w:pPr>
+      <w:rPr>
+        <w:rFonts w:ascii="Wingdings" w:hAnsi="Wingdings" w:hint="default"/>
+      </w:rPr>
+    </w:lvl>
+  </w:abstractNum>
+  <w:abstractNum w:abstractNumId="7" w15:restartNumberingAfterBreak="0">
     <w:nsid w:val="7AED385E"/>
     <w:multiLevelType w:val="hybridMultilevel"/>
     <w:tmpl w:val="593A6634"/>
@@ -7481,7 +8834,7 @@
     <w:abstractNumId w:val="0"/>
   </w:num>
   <w:num w:numId="4" w16cid:durableId="97990455">
-    <w:abstractNumId w:val="6"/>
+    <w:abstractNumId w:val="7"/>
   </w:num>
   <w:num w:numId="5" w16cid:durableId="1710645785">
     <w:abstractNumId w:val="2"/>
@@ -7491,6 +8844,9 @@
   </w:num>
   <w:num w:numId="7" w16cid:durableId="2105030081">
     <w:abstractNumId w:val="5"/>
+  </w:num>
+  <w:num w:numId="8" w16cid:durableId="2147307147">
+    <w:abstractNumId w:val="6"/>
   </w:num>
 </w:numbering>
 </file>
@@ -7899,7 +9255,7 @@
   <w:style w:type="paragraph" w:default="1" w:styleId="Normal">
     <w:name w:val="Normal"/>
     <w:qFormat/>
-    <w:rsid w:val="00936A5B"/>
+    <w:rsid w:val="002704CC"/>
   </w:style>
   <w:style w:type="paragraph" w:styleId="Heading1">
     <w:name w:val="heading 1"/>

</xml_diff>